<commit_message>
agora é so reduzir as notas a metade :)
</commit_message>
<xml_diff>
--- a/T1/JulietaNotes.docx
+++ b/T1/JulietaNotes.docx
@@ -5,28 +5,31 @@
     <w:p>
       <w:pPr>
         <w:rPr>
-          <w:rFonts w:asciiTheme="majorHAnsi" w:hAnsiTheme="majorHAnsi" w:cstheme="majorHAnsi"/>
+          <w:rFonts w:ascii="Times New Roman" w:hAnsi="Times New Roman" w:cs="Times New Roman"/>
           <w:b/>
           <w:i/>
-          <w:sz w:val="28"/>
-          <w:lang w:val="en-US"/>
-        </w:rPr>
-      </w:pPr>
-      <w:r>
-        <w:rPr>
-          <w:rFonts w:asciiTheme="majorHAnsi" w:hAnsiTheme="majorHAnsi" w:cstheme="majorHAnsi"/>
-          <w:b/>
-          <w:sz w:val="28"/>
+          <w:sz w:val="24"/>
+          <w:szCs w:val="24"/>
+          <w:lang w:val="en-US"/>
+        </w:rPr>
+      </w:pPr>
+      <w:r>
+        <w:rPr>
+          <w:rFonts w:ascii="Times New Roman" w:hAnsi="Times New Roman" w:cs="Times New Roman"/>
+          <w:b/>
+          <w:sz w:val="24"/>
+          <w:szCs w:val="24"/>
           <w:lang w:val="en-US"/>
         </w:rPr>
         <w:t>List of Potential Silver Bullets</w:t>
       </w:r>
       <w:r>
         <w:rPr>
-          <w:rFonts w:asciiTheme="majorHAnsi" w:hAnsiTheme="majorHAnsi" w:cstheme="majorHAnsi"/>
+          <w:rFonts w:ascii="Times New Roman" w:hAnsi="Times New Roman" w:cs="Times New Roman"/>
           <w:b/>
           <w:i/>
-          <w:sz w:val="28"/>
+          <w:sz w:val="24"/>
+          <w:szCs w:val="24"/>
           <w:lang w:val="en-US"/>
         </w:rPr>
         <w:t>:</w:t>
@@ -40,16 +43,21 @@
           <w:numId w:val="2"/>
         </w:numPr>
         <w:spacing w:line="276" w:lineRule="auto"/>
-        <w:rPr>
-          <w:rFonts w:asciiTheme="majorHAnsi" w:hAnsiTheme="majorHAnsi" w:cstheme="majorHAnsi"/>
-          <w:b/>
-          <w:lang w:val="en-US"/>
-        </w:rPr>
-      </w:pPr>
-      <w:r>
-        <w:rPr>
-          <w:rFonts w:asciiTheme="majorHAnsi" w:hAnsiTheme="majorHAnsi" w:cstheme="majorHAnsi"/>
-          <w:b/>
+        <w:ind w:left="340"/>
+        <w:rPr>
+          <w:rFonts w:ascii="Times New Roman" w:hAnsi="Times New Roman" w:cs="Times New Roman"/>
+          <w:b/>
+          <w:sz w:val="24"/>
+          <w:szCs w:val="24"/>
+          <w:lang w:val="en-US"/>
+        </w:rPr>
+      </w:pPr>
+      <w:r>
+        <w:rPr>
+          <w:rFonts w:ascii="Times New Roman" w:hAnsi="Times New Roman" w:cs="Times New Roman"/>
+          <w:b/>
+          <w:sz w:val="24"/>
+          <w:szCs w:val="24"/>
           <w:lang w:val="en-US"/>
         </w:rPr>
         <w:t>Ada and other high-level language advances.</w:t>
@@ -59,15 +67,20 @@
       <w:pPr>
         <w:pStyle w:val="PargrafodaLista"/>
         <w:spacing w:line="276" w:lineRule="auto"/>
+        <w:ind w:left="340"/>
         <w:jc w:val="both"/>
         <w:rPr>
-          <w:rFonts w:asciiTheme="majorHAnsi" w:hAnsiTheme="majorHAnsi" w:cstheme="majorHAnsi"/>
-          <w:lang w:val="en-US"/>
-        </w:rPr>
-      </w:pPr>
-      <w:r>
-        <w:rPr>
-          <w:rFonts w:asciiTheme="majorHAnsi" w:hAnsiTheme="majorHAnsi" w:cstheme="majorHAnsi"/>
+          <w:rFonts w:ascii="Times New Roman" w:hAnsi="Times New Roman" w:cs="Times New Roman"/>
+          <w:sz w:val="24"/>
+          <w:szCs w:val="24"/>
+          <w:lang w:val="en-US"/>
+        </w:rPr>
+      </w:pPr>
+      <w:r>
+        <w:rPr>
+          <w:rFonts w:ascii="Times New Roman" w:hAnsi="Times New Roman" w:cs="Times New Roman"/>
+          <w:sz w:val="24"/>
+          <w:szCs w:val="24"/>
           <w:lang w:val="en-US"/>
         </w:rPr>
         <w:t xml:space="preserve">Ada is a general-purpose, high-level language of the 1980s. Ada philosophy is more of </w:t>
@@ -75,7 +88,9 @@
       <w:proofErr w:type="spellStart"/>
       <w:r>
         <w:rPr>
-          <w:rFonts w:asciiTheme="majorHAnsi" w:hAnsiTheme="majorHAnsi" w:cstheme="majorHAnsi"/>
+          <w:rFonts w:ascii="Times New Roman" w:hAnsi="Times New Roman" w:cs="Times New Roman"/>
+          <w:sz w:val="24"/>
+          <w:szCs w:val="24"/>
           <w:lang w:val="en-US"/>
         </w:rPr>
         <w:t>na</w:t>
@@ -83,29 +98,22 @@
       <w:proofErr w:type="spellEnd"/>
       <w:r>
         <w:rPr>
-          <w:rFonts w:asciiTheme="majorHAnsi" w:hAnsiTheme="majorHAnsi" w:cstheme="majorHAnsi"/>
+          <w:rFonts w:ascii="Times New Roman" w:hAnsi="Times New Roman" w:cs="Times New Roman"/>
+          <w:sz w:val="24"/>
+          <w:szCs w:val="24"/>
           <w:lang w:val="en-US"/>
         </w:rPr>
         <w:t xml:space="preserve"> advance than the Ada language, the philosophy of modularization, of abstract data types, of hierarchical structuring</w:t>
       </w:r>
       <w:r>
         <w:rPr>
-          <w:rFonts w:asciiTheme="majorHAnsi" w:hAnsiTheme="majorHAnsi" w:cstheme="majorHAnsi"/>
+          <w:rFonts w:ascii="Times New Roman" w:hAnsi="Times New Roman" w:cs="Times New Roman"/>
+          <w:sz w:val="24"/>
+          <w:szCs w:val="24"/>
           <w:lang w:val="en-US"/>
         </w:rPr>
         <w:t>. Ada will not be the silver bullet that slays the software productivity because it is just another high-level language. Ada’s greatest contribution will be that switching to it occasioned training programmers in modern software design techniques.</w:t>
       </w:r>
-    </w:p>
-    <w:p>
-      <w:pPr>
-        <w:pStyle w:val="PargrafodaLista"/>
-        <w:spacing w:line="276" w:lineRule="auto"/>
-        <w:jc w:val="both"/>
-        <w:rPr>
-          <w:rFonts w:asciiTheme="majorHAnsi" w:hAnsiTheme="majorHAnsi" w:cstheme="majorHAnsi"/>
-          <w:lang w:val="en-US"/>
-        </w:rPr>
-      </w:pPr>
     </w:p>
     <w:p>
       <w:pPr>
@@ -115,16 +123,21 @@
           <w:numId w:val="2"/>
         </w:numPr>
         <w:spacing w:line="276" w:lineRule="auto"/>
-        <w:rPr>
-          <w:rFonts w:asciiTheme="majorHAnsi" w:hAnsiTheme="majorHAnsi" w:cstheme="majorHAnsi"/>
-          <w:b/>
-          <w:lang w:val="en-US"/>
-        </w:rPr>
-      </w:pPr>
-      <w:r>
-        <w:rPr>
-          <w:rFonts w:asciiTheme="majorHAnsi" w:hAnsiTheme="majorHAnsi" w:cstheme="majorHAnsi"/>
-          <w:b/>
+        <w:ind w:left="340"/>
+        <w:rPr>
+          <w:rFonts w:ascii="Times New Roman" w:hAnsi="Times New Roman" w:cs="Times New Roman"/>
+          <w:b/>
+          <w:sz w:val="24"/>
+          <w:szCs w:val="24"/>
+          <w:lang w:val="en-US"/>
+        </w:rPr>
+      </w:pPr>
+      <w:r>
+        <w:rPr>
+          <w:rFonts w:ascii="Times New Roman" w:hAnsi="Times New Roman" w:cs="Times New Roman"/>
+          <w:b/>
+          <w:sz w:val="24"/>
+          <w:szCs w:val="24"/>
           <w:lang w:val="en-US"/>
         </w:rPr>
         <w:t>Object-oriented programming.</w:t>
@@ -134,43 +147,33 @@
       <w:pPr>
         <w:pStyle w:val="PargrafodaLista"/>
         <w:spacing w:line="276" w:lineRule="auto"/>
+        <w:ind w:left="340"/>
         <w:jc w:val="both"/>
         <w:rPr>
-          <w:rFonts w:asciiTheme="majorHAnsi" w:hAnsiTheme="majorHAnsi" w:cstheme="majorHAnsi"/>
-          <w:lang w:val="en-US"/>
-        </w:rPr>
-      </w:pPr>
-      <w:r>
-        <w:rPr>
-          <w:rFonts w:asciiTheme="majorHAnsi" w:hAnsiTheme="majorHAnsi" w:cstheme="majorHAnsi"/>
-          <w:lang w:val="en-US"/>
-        </w:rPr>
-        <w:t>For both abstract types and hierarchical types, the result is to remove a higher-order sort of accidental difficulty and allow a higher-order expression of design.</w:t>
-      </w:r>
-      <w:r>
-        <w:rPr>
-          <w:rFonts w:asciiTheme="majorHAnsi" w:hAnsiTheme="majorHAnsi" w:cstheme="majorHAnsi"/>
-          <w:lang w:val="en-US"/>
-        </w:rPr>
-        <w:t xml:space="preserve"> </w:t>
-      </w:r>
-      <w:r>
-        <w:rPr>
-          <w:rFonts w:asciiTheme="majorHAnsi" w:hAnsiTheme="majorHAnsi" w:cstheme="majorHAnsi"/>
+          <w:rFonts w:ascii="Times New Roman" w:hAnsi="Times New Roman" w:cs="Times New Roman"/>
+          <w:sz w:val="24"/>
+          <w:szCs w:val="24"/>
+          <w:lang w:val="en-US"/>
+        </w:rPr>
+      </w:pPr>
+      <w:r>
+        <w:rPr>
+          <w:rFonts w:ascii="Times New Roman" w:hAnsi="Times New Roman" w:cs="Times New Roman"/>
+          <w:sz w:val="24"/>
+          <w:szCs w:val="24"/>
+          <w:lang w:val="en-US"/>
+        </w:rPr>
+        <w:t xml:space="preserve">For both abstract types and hierarchical types, the result is to remove a higher-order sort of accidental difficulty and allow a higher-order expression of design. </w:t>
+      </w:r>
+      <w:r>
+        <w:rPr>
+          <w:rFonts w:ascii="Times New Roman" w:hAnsi="Times New Roman" w:cs="Times New Roman"/>
+          <w:sz w:val="24"/>
+          <w:szCs w:val="24"/>
           <w:lang w:val="en-US"/>
         </w:rPr>
         <w:t>An order-of-magnitude gain can be made by object-oriented programming only if the unnecessary underbrush of type specification remaining today in our programming language is itself responsible for nine-tenths of the work involved in designing a program product.</w:t>
       </w:r>
-    </w:p>
-    <w:p>
-      <w:pPr>
-        <w:pStyle w:val="PargrafodaLista"/>
-        <w:spacing w:line="276" w:lineRule="auto"/>
-        <w:rPr>
-          <w:rFonts w:asciiTheme="majorHAnsi" w:hAnsiTheme="majorHAnsi" w:cstheme="majorHAnsi"/>
-          <w:lang w:val="en-US"/>
-        </w:rPr>
-      </w:pPr>
     </w:p>
     <w:p>
       <w:pPr>
@@ -180,21 +183,47 @@
           <w:numId w:val="2"/>
         </w:numPr>
         <w:spacing w:line="276" w:lineRule="auto"/>
-        <w:rPr>
-          <w:rFonts w:asciiTheme="majorHAnsi" w:hAnsiTheme="majorHAnsi" w:cstheme="majorHAnsi"/>
-          <w:b/>
-          <w:highlight w:val="yellow"/>
-          <w:lang w:val="en-US"/>
-        </w:rPr>
-      </w:pPr>
-      <w:r>
-        <w:rPr>
-          <w:rFonts w:asciiTheme="majorHAnsi" w:hAnsiTheme="majorHAnsi" w:cstheme="majorHAnsi"/>
-          <w:b/>
-          <w:highlight w:val="yellow"/>
+        <w:ind w:left="340"/>
+        <w:rPr>
+          <w:rFonts w:ascii="Times New Roman" w:hAnsi="Times New Roman" w:cs="Times New Roman"/>
+          <w:b/>
+          <w:sz w:val="24"/>
+          <w:szCs w:val="24"/>
+          <w:lang w:val="en-US"/>
+        </w:rPr>
+      </w:pPr>
+      <w:r>
+        <w:rPr>
+          <w:rFonts w:ascii="Times New Roman" w:hAnsi="Times New Roman" w:cs="Times New Roman"/>
+          <w:b/>
+          <w:sz w:val="24"/>
+          <w:szCs w:val="24"/>
           <w:lang w:val="en-US"/>
         </w:rPr>
         <w:t>Artificial intelligence.</w:t>
+      </w:r>
+    </w:p>
+    <w:p>
+      <w:pPr>
+        <w:pStyle w:val="PargrafodaLista"/>
+        <w:spacing w:line="276" w:lineRule="auto"/>
+        <w:ind w:left="340"/>
+        <w:jc w:val="both"/>
+        <w:rPr>
+          <w:rFonts w:ascii="Times New Roman" w:hAnsi="Times New Roman" w:cs="Times New Roman"/>
+          <w:sz w:val="24"/>
+          <w:szCs w:val="24"/>
+          <w:lang w:val="en-US"/>
+        </w:rPr>
+      </w:pPr>
+      <w:r>
+        <w:rPr>
+          <w:rFonts w:ascii="Times New Roman" w:hAnsi="Times New Roman" w:cs="Times New Roman"/>
+          <w:sz w:val="24"/>
+          <w:szCs w:val="24"/>
+          <w:lang w:val="en-US"/>
+        </w:rPr>
+        <w:t>The techniques used for speech recognition seem to have little in common with those used for image recognition, and both are different from those used in expert systems. I have a hard time seeing how image recognition, for example, will make any appreciable difference in programming practice.</w:t>
       </w:r>
     </w:p>
     <w:p>
@@ -205,21 +234,130 @@
           <w:numId w:val="2"/>
         </w:numPr>
         <w:spacing w:line="276" w:lineRule="auto"/>
-        <w:rPr>
-          <w:rFonts w:asciiTheme="majorHAnsi" w:hAnsiTheme="majorHAnsi" w:cstheme="majorHAnsi"/>
-          <w:b/>
+        <w:ind w:left="340"/>
+        <w:jc w:val="both"/>
+        <w:rPr>
+          <w:rFonts w:ascii="Times New Roman" w:hAnsi="Times New Roman" w:cs="Times New Roman"/>
+          <w:b/>
+          <w:sz w:val="24"/>
+          <w:szCs w:val="24"/>
+          <w:lang w:val="en-US"/>
+        </w:rPr>
+      </w:pPr>
+      <w:r>
+        <w:rPr>
+          <w:rFonts w:ascii="Times New Roman" w:hAnsi="Times New Roman" w:cs="Times New Roman"/>
+          <w:b/>
+          <w:sz w:val="24"/>
+          <w:szCs w:val="24"/>
+          <w:lang w:val="en-US"/>
+        </w:rPr>
+        <w:t>Expert systems.</w:t>
+      </w:r>
+    </w:p>
+    <w:p>
+      <w:pPr>
+        <w:pStyle w:val="PargrafodaLista"/>
+        <w:spacing w:line="276" w:lineRule="auto"/>
+        <w:ind w:left="340"/>
+        <w:jc w:val="both"/>
+        <w:rPr>
+          <w:rFonts w:ascii="Times New Roman" w:hAnsi="Times New Roman" w:cs="Times New Roman"/>
+          <w:sz w:val="24"/>
+          <w:szCs w:val="24"/>
           <w:highlight w:val="yellow"/>
           <w:lang w:val="en-US"/>
         </w:rPr>
       </w:pPr>
       <w:r>
         <w:rPr>
-          <w:rFonts w:asciiTheme="majorHAnsi" w:hAnsiTheme="majorHAnsi" w:cstheme="majorHAnsi"/>
-          <w:b/>
-          <w:highlight w:val="yellow"/>
-          <w:lang w:val="en-US"/>
-        </w:rPr>
-        <w:t>Expert systems.</w:t>
+          <w:rFonts w:ascii="Times New Roman" w:hAnsi="Times New Roman" w:cs="Times New Roman"/>
+          <w:sz w:val="24"/>
+          <w:szCs w:val="24"/>
+          <w:lang w:val="en-US"/>
+        </w:rPr>
+        <w:t>I believe the most important advance offered by the</w:t>
+      </w:r>
+      <w:r>
+        <w:rPr>
+          <w:rFonts w:ascii="Times New Roman" w:hAnsi="Times New Roman" w:cs="Times New Roman"/>
+          <w:sz w:val="24"/>
+          <w:szCs w:val="24"/>
+          <w:lang w:val="en-US"/>
+        </w:rPr>
+        <w:t xml:space="preserve"> </w:t>
+      </w:r>
+      <w:r>
+        <w:rPr>
+          <w:rFonts w:ascii="Times New Roman" w:hAnsi="Times New Roman" w:cs="Times New Roman"/>
+          <w:sz w:val="24"/>
+          <w:szCs w:val="24"/>
+          <w:lang w:val="en-US"/>
+        </w:rPr>
+        <w:t>technology is the separation of the application complexity from the program itself.</w:t>
+      </w:r>
+      <w:r>
+        <w:rPr>
+          <w:rFonts w:ascii="Times New Roman" w:hAnsi="Times New Roman" w:cs="Times New Roman"/>
+          <w:sz w:val="24"/>
+          <w:szCs w:val="24"/>
+          <w:lang w:val="en-US"/>
+        </w:rPr>
+        <w:t xml:space="preserve"> S</w:t>
+      </w:r>
+      <w:r>
+        <w:rPr>
+          <w:rFonts w:ascii="Times New Roman" w:hAnsi="Times New Roman" w:cs="Times New Roman"/>
+          <w:sz w:val="24"/>
+          <w:szCs w:val="24"/>
+          <w:lang w:val="en-US"/>
+        </w:rPr>
+        <w:t>uggesting interface</w:t>
+      </w:r>
+      <w:r>
+        <w:rPr>
+          <w:rFonts w:ascii="Times New Roman" w:hAnsi="Times New Roman" w:cs="Times New Roman"/>
+          <w:sz w:val="24"/>
+          <w:szCs w:val="24"/>
+          <w:lang w:val="en-US"/>
+        </w:rPr>
+        <w:t xml:space="preserve"> </w:t>
+      </w:r>
+      <w:r>
+        <w:rPr>
+          <w:rFonts w:ascii="Times New Roman" w:hAnsi="Times New Roman" w:cs="Times New Roman"/>
+          <w:sz w:val="24"/>
+          <w:szCs w:val="24"/>
+          <w:lang w:val="en-US"/>
+        </w:rPr>
+        <w:t>rules, advising on testing strategies, remembering but-type frequencies, offering</w:t>
+      </w:r>
+      <w:r>
+        <w:rPr>
+          <w:rFonts w:ascii="Times New Roman" w:hAnsi="Times New Roman" w:cs="Times New Roman"/>
+          <w:sz w:val="24"/>
+          <w:szCs w:val="24"/>
+          <w:lang w:val="en-US"/>
+        </w:rPr>
+        <w:t xml:space="preserve"> </w:t>
+      </w:r>
+      <w:r>
+        <w:rPr>
+          <w:rFonts w:ascii="Times New Roman" w:hAnsi="Times New Roman" w:cs="Times New Roman"/>
+          <w:sz w:val="24"/>
+          <w:szCs w:val="24"/>
+          <w:lang w:val="en-US"/>
+        </w:rPr>
+        <w:t>optimization hints, etc.</w:t>
+      </w:r>
+      <w:r>
+        <w:rPr>
+          <w:rFonts w:ascii="Times New Roman" w:hAnsi="Times New Roman" w:cs="Times New Roman"/>
+          <w:sz w:val="24"/>
+          <w:szCs w:val="24"/>
+          <w:lang w:val="en-US"/>
+        </w:rPr>
+        <w:t xml:space="preserve"> Even more difficult and important is the twofold task of knowledge acquisition: finding articulate, self-analytical experts who know why they do things; and developing efficient techniques for extracting what they know and distilling it into rule bases.</w:t>
       </w:r>
     </w:p>
     <w:p>
@@ -230,30 +368,94 @@
           <w:numId w:val="2"/>
         </w:numPr>
         <w:spacing w:line="276" w:lineRule="auto"/>
-        <w:rPr>
-          <w:rFonts w:asciiTheme="majorHAnsi" w:hAnsiTheme="majorHAnsi" w:cstheme="majorHAnsi"/>
-          <w:b/>
+        <w:ind w:left="340"/>
+        <w:rPr>
+          <w:rFonts w:ascii="Times New Roman" w:hAnsi="Times New Roman" w:cs="Times New Roman"/>
+          <w:b/>
+          <w:sz w:val="24"/>
+          <w:szCs w:val="24"/>
+          <w:lang w:val="en-US"/>
+        </w:rPr>
+      </w:pPr>
+      <w:r>
+        <w:rPr>
+          <w:rFonts w:ascii="Times New Roman" w:hAnsi="Times New Roman" w:cs="Times New Roman"/>
+          <w:b/>
+          <w:sz w:val="24"/>
+          <w:szCs w:val="24"/>
+          <w:lang w:val="en-US"/>
+        </w:rPr>
+        <w:t>“Automatic” programming</w:t>
+      </w:r>
+      <w:r>
+        <w:rPr>
+          <w:rFonts w:ascii="Times New Roman" w:hAnsi="Times New Roman" w:cs="Times New Roman"/>
+          <w:b/>
+          <w:sz w:val="24"/>
+          <w:szCs w:val="24"/>
+          <w:lang w:val="en-US"/>
+        </w:rPr>
+        <w:t>.</w:t>
+      </w:r>
+    </w:p>
+    <w:p>
+      <w:pPr>
+        <w:pStyle w:val="PargrafodaLista"/>
+        <w:spacing w:line="276" w:lineRule="auto"/>
+        <w:ind w:left="340"/>
+        <w:jc w:val="both"/>
+        <w:rPr>
+          <w:rFonts w:ascii="Times New Roman" w:hAnsi="Times New Roman" w:cs="Times New Roman"/>
+          <w:sz w:val="24"/>
+          <w:szCs w:val="24"/>
           <w:highlight w:val="yellow"/>
           <w:lang w:val="en-US"/>
         </w:rPr>
       </w:pPr>
       <w:r>
         <w:rPr>
-          <w:rFonts w:asciiTheme="majorHAnsi" w:hAnsiTheme="majorHAnsi" w:cstheme="majorHAnsi"/>
-          <w:b/>
-          <w:highlight w:val="yellow"/>
-          <w:lang w:val="en-US"/>
-        </w:rPr>
-        <w:t>“Automatic” programming</w:t>
-      </w:r>
-      <w:r>
-        <w:rPr>
-          <w:rFonts w:asciiTheme="majorHAnsi" w:hAnsiTheme="majorHAnsi" w:cstheme="majorHAnsi"/>
-          <w:b/>
-          <w:highlight w:val="yellow"/>
-          <w:lang w:val="en-US"/>
-        </w:rPr>
-        <w:t>.</w:t>
+          <w:rFonts w:ascii="Times New Roman" w:hAnsi="Times New Roman" w:cs="Times New Roman"/>
+          <w:sz w:val="24"/>
+          <w:szCs w:val="24"/>
+          <w:lang w:val="en-US"/>
+        </w:rPr>
+        <w:t>It is the generation of a program for solving a problem from a statement of the problem specifications.</w:t>
+      </w:r>
+      <w:r>
+        <w:rPr>
+          <w:rFonts w:ascii="Times New Roman" w:hAnsi="Times New Roman" w:cs="Times New Roman"/>
+          <w:sz w:val="24"/>
+          <w:szCs w:val="24"/>
+          <w:lang w:val="en-US"/>
+        </w:rPr>
+        <w:t xml:space="preserve"> </w:t>
+      </w:r>
+      <w:r>
+        <w:rPr>
+          <w:rFonts w:ascii="Times New Roman" w:hAnsi="Times New Roman" w:cs="Times New Roman"/>
+          <w:sz w:val="24"/>
+          <w:szCs w:val="24"/>
+          <w:lang w:val="en-US"/>
+        </w:rPr>
+        <w:t>The system assessed the parameters, chose from a library of methods of solution, and generated the programs</w:t>
+      </w:r>
+      <w:r>
+        <w:rPr>
+          <w:rFonts w:ascii="Times New Roman" w:hAnsi="Times New Roman" w:cs="Times New Roman"/>
+          <w:sz w:val="24"/>
+          <w:szCs w:val="24"/>
+          <w:lang w:val="en-US"/>
+        </w:rPr>
+        <w:t xml:space="preserve">. </w:t>
+      </w:r>
+      <w:r>
+        <w:rPr>
+          <w:rFonts w:ascii="Times New Roman" w:hAnsi="Times New Roman" w:cs="Times New Roman"/>
+          <w:sz w:val="24"/>
+          <w:szCs w:val="24"/>
+          <w:lang w:val="en-US"/>
+        </w:rPr>
+        <w:t>It is hard to imagine how this breakthrough in generalization could conceivably occur.</w:t>
       </w:r>
     </w:p>
     <w:p>
@@ -264,16 +466,21 @@
           <w:numId w:val="2"/>
         </w:numPr>
         <w:spacing w:line="276" w:lineRule="auto"/>
-        <w:rPr>
-          <w:rFonts w:asciiTheme="majorHAnsi" w:hAnsiTheme="majorHAnsi" w:cstheme="majorHAnsi"/>
-          <w:b/>
-          <w:lang w:val="en-US"/>
-        </w:rPr>
-      </w:pPr>
-      <w:r>
-        <w:rPr>
-          <w:rFonts w:asciiTheme="majorHAnsi" w:hAnsiTheme="majorHAnsi" w:cstheme="majorHAnsi"/>
-          <w:b/>
+        <w:ind w:left="340"/>
+        <w:rPr>
+          <w:rFonts w:ascii="Times New Roman" w:hAnsi="Times New Roman" w:cs="Times New Roman"/>
+          <w:b/>
+          <w:sz w:val="24"/>
+          <w:szCs w:val="24"/>
+          <w:lang w:val="en-US"/>
+        </w:rPr>
+      </w:pPr>
+      <w:r>
+        <w:rPr>
+          <w:rFonts w:ascii="Times New Roman" w:hAnsi="Times New Roman" w:cs="Times New Roman"/>
+          <w:b/>
+          <w:sz w:val="24"/>
+          <w:szCs w:val="24"/>
           <w:lang w:val="en-US"/>
         </w:rPr>
         <w:t>Graphical programming.</w:t>
@@ -282,15 +489,20 @@
     <w:p>
       <w:pPr>
         <w:pStyle w:val="PargrafodaLista"/>
+        <w:ind w:left="340"/>
         <w:jc w:val="both"/>
         <w:rPr>
-          <w:rFonts w:asciiTheme="majorHAnsi" w:hAnsiTheme="majorHAnsi" w:cstheme="majorHAnsi"/>
-          <w:lang w:val="en-US"/>
-        </w:rPr>
-      </w:pPr>
-      <w:r>
-        <w:rPr>
-          <w:rFonts w:asciiTheme="majorHAnsi" w:hAnsiTheme="majorHAnsi" w:cstheme="majorHAnsi"/>
+          <w:rFonts w:ascii="Times New Roman" w:hAnsi="Times New Roman" w:cs="Times New Roman"/>
+          <w:sz w:val="24"/>
+          <w:szCs w:val="24"/>
+          <w:lang w:val="en-US"/>
+        </w:rPr>
+      </w:pPr>
+      <w:r>
+        <w:rPr>
+          <w:rFonts w:ascii="Times New Roman" w:hAnsi="Times New Roman" w:cs="Times New Roman"/>
+          <w:sz w:val="24"/>
+          <w:szCs w:val="24"/>
           <w:lang w:val="en-US"/>
         </w:rPr>
         <w:t xml:space="preserve">In the pitiful, multipage, connection-boxed form to which the flow chart has today been elaborated, it has proved to be essentially useless as </w:t>
@@ -298,7 +510,9 @@
       <w:proofErr w:type="gramStart"/>
       <w:r>
         <w:rPr>
-          <w:rFonts w:asciiTheme="majorHAnsi" w:hAnsiTheme="majorHAnsi" w:cstheme="majorHAnsi"/>
+          <w:rFonts w:ascii="Times New Roman" w:hAnsi="Times New Roman" w:cs="Times New Roman"/>
+          <w:sz w:val="24"/>
+          <w:szCs w:val="24"/>
           <w:lang w:val="en-US"/>
         </w:rPr>
         <w:t>a design-tool programmers</w:t>
@@ -306,49 +520,13 @@
       <w:proofErr w:type="gramEnd"/>
       <w:r>
         <w:rPr>
-          <w:rFonts w:asciiTheme="majorHAnsi" w:hAnsiTheme="majorHAnsi" w:cstheme="majorHAnsi"/>
-          <w:lang w:val="en-US"/>
-        </w:rPr>
-        <w:t xml:space="preserve"> draw flow charts after, not before, writing the programs they describe.</w:t>
-      </w:r>
-      <w:r>
-        <w:rPr>
-          <w:rFonts w:asciiTheme="majorHAnsi" w:hAnsiTheme="majorHAnsi" w:cstheme="majorHAnsi"/>
-          <w:lang w:val="en-US"/>
-        </w:rPr>
-        <w:t xml:space="preserve"> Also,</w:t>
-      </w:r>
-      <w:r>
-        <w:rPr>
-          <w:rFonts w:asciiTheme="majorHAnsi" w:hAnsiTheme="majorHAnsi" w:cstheme="majorHAnsi"/>
-          <w:lang w:val="en-US"/>
-        </w:rPr>
-        <w:t xml:space="preserve"> the screens of today are too small, in pixels, to show both the scope and the resolution of any serious detailed software diagram.</w:t>
-      </w:r>
-      <w:r>
-        <w:rPr>
-          <w:rFonts w:asciiTheme="majorHAnsi" w:hAnsiTheme="majorHAnsi" w:cstheme="majorHAnsi"/>
-          <w:lang w:val="en-US"/>
-        </w:rPr>
-        <w:t xml:space="preserve"> </w:t>
-      </w:r>
-      <w:r>
-        <w:rPr>
-          <w:rFonts w:asciiTheme="majorHAnsi" w:hAnsiTheme="majorHAnsi" w:cstheme="majorHAnsi"/>
-          <w:lang w:val="en-US"/>
-        </w:rPr>
-        <w:t xml:space="preserve">Whether we diagram control flow, variable scope nesting, variable cross-references, data blow, hierarchical data structures, or whatever, we feel only one dimension of the intricately interlocked software elephant. </w:t>
-      </w:r>
-    </w:p>
-    <w:p>
-      <w:pPr>
-        <w:pStyle w:val="PargrafodaLista"/>
-        <w:spacing w:line="276" w:lineRule="auto"/>
-        <w:rPr>
-          <w:rFonts w:asciiTheme="majorHAnsi" w:hAnsiTheme="majorHAnsi" w:cstheme="majorHAnsi"/>
-          <w:lang w:val="en-US"/>
-        </w:rPr>
-      </w:pPr>
+          <w:rFonts w:ascii="Times New Roman" w:hAnsi="Times New Roman" w:cs="Times New Roman"/>
+          <w:sz w:val="24"/>
+          <w:szCs w:val="24"/>
+          <w:lang w:val="en-US"/>
+        </w:rPr>
+        <w:t xml:space="preserve"> draw flow charts after, not before, writing the programs they describe. Also, the screens of today are too small, in pixels, to show both the scope and the resolution of any serious detailed software diagram. Whether we diagram control flow, variable scope nesting, variable cross-references, data blow, hierarchical data structures, or whatever, we feel only one dimension of the intricately interlocked software elephant. </w:t>
+      </w:r>
     </w:p>
     <w:p>
       <w:pPr>
@@ -358,16 +536,21 @@
           <w:numId w:val="2"/>
         </w:numPr>
         <w:spacing w:line="276" w:lineRule="auto"/>
-        <w:rPr>
-          <w:rFonts w:asciiTheme="majorHAnsi" w:hAnsiTheme="majorHAnsi" w:cstheme="majorHAnsi"/>
-          <w:b/>
-          <w:lang w:val="en-US"/>
-        </w:rPr>
-      </w:pPr>
-      <w:r>
-        <w:rPr>
-          <w:rFonts w:asciiTheme="majorHAnsi" w:hAnsiTheme="majorHAnsi" w:cstheme="majorHAnsi"/>
-          <w:b/>
+        <w:ind w:left="340"/>
+        <w:rPr>
+          <w:rFonts w:ascii="Times New Roman" w:hAnsi="Times New Roman" w:cs="Times New Roman"/>
+          <w:b/>
+          <w:sz w:val="24"/>
+          <w:szCs w:val="24"/>
+          <w:lang w:val="en-US"/>
+        </w:rPr>
+      </w:pPr>
+      <w:r>
+        <w:rPr>
+          <w:rFonts w:ascii="Times New Roman" w:hAnsi="Times New Roman" w:cs="Times New Roman"/>
+          <w:b/>
+          <w:sz w:val="24"/>
+          <w:szCs w:val="24"/>
           <w:lang w:val="en-US"/>
         </w:rPr>
         <w:t>Program verification.</w:t>
@@ -377,61 +560,36 @@
       <w:pPr>
         <w:pStyle w:val="PargrafodaLista"/>
         <w:spacing w:line="276" w:lineRule="auto"/>
+        <w:ind w:left="340"/>
         <w:jc w:val="both"/>
         <w:rPr>
-          <w:rFonts w:asciiTheme="majorHAnsi" w:hAnsiTheme="majorHAnsi" w:cstheme="majorHAnsi"/>
-          <w:lang w:val="en-US"/>
-        </w:rPr>
-      </w:pPr>
-      <w:r>
-        <w:rPr>
-          <w:rFonts w:asciiTheme="majorHAnsi" w:hAnsiTheme="majorHAnsi" w:cstheme="majorHAnsi"/>
-          <w:lang w:val="en-US"/>
-        </w:rPr>
-        <w:t>Verifications are so much work that only a few substantial programs have ever been verified.</w:t>
-      </w:r>
-      <w:r>
-        <w:rPr>
-          <w:rFonts w:asciiTheme="majorHAnsi" w:hAnsiTheme="majorHAnsi" w:cstheme="majorHAnsi"/>
-          <w:lang w:val="en-US"/>
-        </w:rPr>
-        <w:t xml:space="preserve"> </w:t>
-      </w:r>
-      <w:r>
-        <w:rPr>
-          <w:rFonts w:asciiTheme="majorHAnsi" w:hAnsiTheme="majorHAnsi" w:cstheme="majorHAnsi"/>
-          <w:lang w:val="en-US"/>
-        </w:rPr>
-        <w:t xml:space="preserve">Program verification does not mean error-proof programs. There is no magic here, either. Mathematical proofs also can be faulty. </w:t>
-      </w:r>
-      <w:proofErr w:type="gramStart"/>
-      <w:r>
-        <w:rPr>
-          <w:rFonts w:asciiTheme="majorHAnsi" w:hAnsiTheme="majorHAnsi" w:cstheme="majorHAnsi"/>
-          <w:lang w:val="en-US"/>
-        </w:rPr>
-        <w:t>So</w:t>
-      </w:r>
-      <w:proofErr w:type="gramEnd"/>
-      <w:r>
-        <w:rPr>
-          <w:rFonts w:asciiTheme="majorHAnsi" w:hAnsiTheme="majorHAnsi" w:cstheme="majorHAnsi"/>
-          <w:lang w:val="en-US"/>
-        </w:rPr>
-        <w:t xml:space="preserve"> whereas verification might reduce the program-testing load, it cannot eliminate it.</w:t>
-      </w:r>
-    </w:p>
-    <w:p>
-      <w:pPr>
-        <w:pStyle w:val="PargrafodaLista"/>
-        <w:spacing w:line="276" w:lineRule="auto"/>
-        <w:jc w:val="both"/>
-        <w:rPr>
-          <w:rFonts w:asciiTheme="majorHAnsi" w:hAnsiTheme="majorHAnsi" w:cstheme="majorHAnsi"/>
-          <w:b/>
-          <w:lang w:val="en-US"/>
-        </w:rPr>
-      </w:pPr>
+          <w:rFonts w:ascii="Times New Roman" w:hAnsi="Times New Roman" w:cs="Times New Roman"/>
+          <w:sz w:val="24"/>
+          <w:szCs w:val="24"/>
+          <w:lang w:val="en-US"/>
+        </w:rPr>
+      </w:pPr>
+      <w:r>
+        <w:rPr>
+          <w:rFonts w:ascii="Times New Roman" w:hAnsi="Times New Roman" w:cs="Times New Roman"/>
+          <w:sz w:val="24"/>
+          <w:szCs w:val="24"/>
+          <w:lang w:val="en-US"/>
+        </w:rPr>
+        <w:t xml:space="preserve">Verifications are so much work that only a few substantial programs have ever been verified. Program verification does not mean error-proof programs. There is no magic </w:t>
+      </w:r>
+      <w:r>
+        <w:rPr>
+          <w:rFonts w:ascii="Times New Roman" w:hAnsi="Times New Roman" w:cs="Times New Roman"/>
+          <w:sz w:val="24"/>
+          <w:szCs w:val="24"/>
+          <w:lang w:val="en-US"/>
+        </w:rPr>
+        <w:lastRenderedPageBreak/>
+        <w:t>here, either. Mathematical proofs also can be faulty. So whereas verification might reduce the program-testing load, it cannot eliminate it.</w:t>
+      </w:r>
+      <w:bookmarkStart w:id="0" w:name="_GoBack"/>
+      <w:bookmarkEnd w:id="0"/>
     </w:p>
     <w:p>
       <w:pPr>
@@ -441,21 +599,90 @@
           <w:numId w:val="2"/>
         </w:numPr>
         <w:spacing w:line="276" w:lineRule="auto"/>
-        <w:rPr>
-          <w:rFonts w:asciiTheme="majorHAnsi" w:hAnsiTheme="majorHAnsi" w:cstheme="majorHAnsi"/>
-          <w:b/>
-          <w:highlight w:val="yellow"/>
-          <w:lang w:val="en-US"/>
-        </w:rPr>
-      </w:pPr>
-      <w:r>
-        <w:rPr>
-          <w:rFonts w:asciiTheme="majorHAnsi" w:hAnsiTheme="majorHAnsi" w:cstheme="majorHAnsi"/>
-          <w:b/>
-          <w:highlight w:val="yellow"/>
+        <w:ind w:left="340"/>
+        <w:rPr>
+          <w:rFonts w:ascii="Times New Roman" w:hAnsi="Times New Roman" w:cs="Times New Roman"/>
+          <w:b/>
+          <w:sz w:val="24"/>
+          <w:szCs w:val="24"/>
+          <w:lang w:val="en-US"/>
+        </w:rPr>
+      </w:pPr>
+      <w:r>
+        <w:rPr>
+          <w:rFonts w:ascii="Times New Roman" w:hAnsi="Times New Roman" w:cs="Times New Roman"/>
+          <w:b/>
+          <w:sz w:val="24"/>
+          <w:szCs w:val="24"/>
           <w:lang w:val="en-US"/>
         </w:rPr>
         <w:t>Environments and tools.</w:t>
+      </w:r>
+    </w:p>
+    <w:p>
+      <w:pPr>
+        <w:pStyle w:val="PargrafodaLista"/>
+        <w:spacing w:line="276" w:lineRule="auto"/>
+        <w:ind w:left="340"/>
+        <w:jc w:val="both"/>
+        <w:rPr>
+          <w:rFonts w:ascii="Times New Roman" w:hAnsi="Times New Roman" w:cs="Times New Roman"/>
+          <w:sz w:val="24"/>
+          <w:szCs w:val="24"/>
+          <w:lang w:val="en-US"/>
+        </w:rPr>
+      </w:pPr>
+      <w:r>
+        <w:rPr>
+          <w:rFonts w:ascii="Times New Roman" w:hAnsi="Times New Roman" w:cs="Times New Roman"/>
+          <w:sz w:val="24"/>
+          <w:szCs w:val="24"/>
+          <w:lang w:val="en-US"/>
+        </w:rPr>
+        <w:t xml:space="preserve">Big-payoff problems were the first attacked, and have been solved: hierarchical file systems, uniform file formats </w:t>
+      </w:r>
+      <w:proofErr w:type="gramStart"/>
+      <w:r>
+        <w:rPr>
+          <w:rFonts w:ascii="Times New Roman" w:hAnsi="Times New Roman" w:cs="Times New Roman"/>
+          <w:sz w:val="24"/>
+          <w:szCs w:val="24"/>
+          <w:lang w:val="en-US"/>
+        </w:rPr>
+        <w:t>so as to</w:t>
+      </w:r>
+      <w:proofErr w:type="gramEnd"/>
+      <w:r>
+        <w:rPr>
+          <w:rFonts w:ascii="Times New Roman" w:hAnsi="Times New Roman" w:cs="Times New Roman"/>
+          <w:sz w:val="24"/>
+          <w:szCs w:val="24"/>
+          <w:lang w:val="en-US"/>
+        </w:rPr>
+        <w:t xml:space="preserve"> have uniform program interfaces, and generalized tools. Language-specific smart editors are developments not yet widely used in practice,</w:t>
+      </w:r>
+    </w:p>
+    <w:p>
+      <w:pPr>
+        <w:pStyle w:val="PargrafodaLista"/>
+        <w:spacing w:line="276" w:lineRule="auto"/>
+        <w:ind w:left="340"/>
+        <w:jc w:val="both"/>
+        <w:rPr>
+          <w:rFonts w:ascii="Times New Roman" w:hAnsi="Times New Roman" w:cs="Times New Roman"/>
+          <w:sz w:val="24"/>
+          <w:szCs w:val="24"/>
+          <w:lang w:val="en-US"/>
+        </w:rPr>
+      </w:pPr>
+      <w:r>
+        <w:rPr>
+          <w:rFonts w:ascii="Times New Roman" w:hAnsi="Times New Roman" w:cs="Times New Roman"/>
+          <w:sz w:val="24"/>
+          <w:szCs w:val="24"/>
+          <w:lang w:val="en-US"/>
+        </w:rPr>
+        <w:t>but the most they promise is freedom from syntactic errors and simple semantic errors.</w:t>
       </w:r>
     </w:p>
     <w:p>
@@ -466,16 +693,21 @@
           <w:numId w:val="2"/>
         </w:numPr>
         <w:spacing w:line="276" w:lineRule="auto"/>
-        <w:rPr>
-          <w:rFonts w:asciiTheme="majorHAnsi" w:hAnsiTheme="majorHAnsi" w:cstheme="majorHAnsi"/>
-          <w:b/>
-          <w:lang w:val="en-US"/>
-        </w:rPr>
-      </w:pPr>
-      <w:r>
-        <w:rPr>
-          <w:rFonts w:asciiTheme="majorHAnsi" w:hAnsiTheme="majorHAnsi" w:cstheme="majorHAnsi"/>
-          <w:b/>
+        <w:ind w:left="340"/>
+        <w:rPr>
+          <w:rFonts w:ascii="Times New Roman" w:hAnsi="Times New Roman" w:cs="Times New Roman"/>
+          <w:b/>
+          <w:sz w:val="24"/>
+          <w:szCs w:val="24"/>
+          <w:lang w:val="en-US"/>
+        </w:rPr>
+      </w:pPr>
+      <w:r>
+        <w:rPr>
+          <w:rFonts w:ascii="Times New Roman" w:hAnsi="Times New Roman" w:cs="Times New Roman"/>
+          <w:b/>
+          <w:sz w:val="24"/>
+          <w:szCs w:val="24"/>
           <w:lang w:val="en-US"/>
         </w:rPr>
         <w:t>Workstations.</w:t>
@@ -485,17 +717,23 @@
       <w:pPr>
         <w:pStyle w:val="PargrafodaLista"/>
         <w:spacing w:line="276" w:lineRule="auto"/>
+        <w:ind w:left="340"/>
         <w:jc w:val="both"/>
-      </w:pPr>
-      <w:r>
-        <w:rPr>
-          <w:rFonts w:asciiTheme="majorHAnsi" w:hAnsiTheme="majorHAnsi" w:cstheme="majorHAnsi"/>
+        <w:rPr>
+          <w:rFonts w:ascii="Times New Roman" w:hAnsi="Times New Roman" w:cs="Times New Roman"/>
+          <w:sz w:val="24"/>
+          <w:szCs w:val="24"/>
+        </w:rPr>
+      </w:pPr>
+      <w:r>
+        <w:rPr>
+          <w:rFonts w:ascii="Times New Roman" w:hAnsi="Times New Roman" w:cs="Times New Roman"/>
+          <w:sz w:val="24"/>
+          <w:szCs w:val="24"/>
           <w:lang w:val="en-US"/>
         </w:rPr>
         <w:t>The composition and editing of programs and documents is fully supported by today’s speeds. Compiling could stand a boost, but a factor of 10 in machine speed would surely leave think-time the dominant activity in the programmer’s day.</w:t>
       </w:r>
-      <w:bookmarkStart w:id="0" w:name="_GoBack"/>
-      <w:bookmarkEnd w:id="0"/>
     </w:p>
     <w:sectPr>
       <w:pgSz w:w="11906" w:h="16838"/>
@@ -1449,7 +1687,7 @@
 </file>
 
 <file path=customXml/itemProps1.xml><?xml version="1.0" encoding="utf-8"?>
-<ds:datastoreItem xmlns:ds="http://schemas.openxmlformats.org/officeDocument/2006/customXml" ds:itemID="{C7DE120E-6D21-4D94-9388-B465745B5E4C}">
+<ds:datastoreItem xmlns:ds="http://schemas.openxmlformats.org/officeDocument/2006/customXml" ds:itemID="{E232BEA8-DD60-48EF-A283-F34DD2A295A7}">
   <ds:schemaRefs>
     <ds:schemaRef ds:uri="http://schemas.openxmlformats.org/officeDocument/2006/bibliography"/>
   </ds:schemaRefs>

</xml_diff>

<commit_message>
somos simpaticos e vamos dar uma pagina a mais ao flores
</commit_message>
<xml_diff>
--- a/T1/JulietaNotes.docx
+++ b/T1/JulietaNotes.docx
@@ -4,6 +4,7 @@
   <w:body>
     <w:p>
       <w:pPr>
+        <w:jc w:val="both"/>
         <w:rPr>
           <w:rFonts w:ascii="Times New Roman" w:hAnsi="Times New Roman" w:cs="Times New Roman"/>
           <w:b/>
@@ -33,197 +34,6 @@
           <w:lang w:val="en-US"/>
         </w:rPr>
         <w:t>:</w:t>
-      </w:r>
-    </w:p>
-    <w:p>
-      <w:pPr>
-        <w:pStyle w:val="PargrafodaLista"/>
-        <w:numPr>
-          <w:ilvl w:val="0"/>
-          <w:numId w:val="2"/>
-        </w:numPr>
-        <w:spacing w:line="276" w:lineRule="auto"/>
-        <w:ind w:left="340"/>
-        <w:rPr>
-          <w:rFonts w:ascii="Times New Roman" w:hAnsi="Times New Roman" w:cs="Times New Roman"/>
-          <w:b/>
-          <w:sz w:val="24"/>
-          <w:szCs w:val="24"/>
-          <w:lang w:val="en-US"/>
-        </w:rPr>
-      </w:pPr>
-      <w:r>
-        <w:rPr>
-          <w:rFonts w:ascii="Times New Roman" w:hAnsi="Times New Roman" w:cs="Times New Roman"/>
-          <w:b/>
-          <w:sz w:val="24"/>
-          <w:szCs w:val="24"/>
-          <w:lang w:val="en-US"/>
-        </w:rPr>
-        <w:t>Ada and other high-level language advances.</w:t>
-      </w:r>
-    </w:p>
-    <w:p>
-      <w:pPr>
-        <w:pStyle w:val="PargrafodaLista"/>
-        <w:spacing w:line="276" w:lineRule="auto"/>
-        <w:ind w:left="340"/>
-        <w:jc w:val="both"/>
-        <w:rPr>
-          <w:rFonts w:ascii="Times New Roman" w:hAnsi="Times New Roman" w:cs="Times New Roman"/>
-          <w:sz w:val="24"/>
-          <w:szCs w:val="24"/>
-          <w:lang w:val="en-US"/>
-        </w:rPr>
-      </w:pPr>
-      <w:r>
-        <w:rPr>
-          <w:rFonts w:ascii="Times New Roman" w:hAnsi="Times New Roman" w:cs="Times New Roman"/>
-          <w:sz w:val="24"/>
-          <w:szCs w:val="24"/>
-          <w:lang w:val="en-US"/>
-        </w:rPr>
-        <w:t xml:space="preserve">Ada is a general-purpose, high-level language of the 1980s. Ada philosophy is more of </w:t>
-      </w:r>
-      <w:proofErr w:type="spellStart"/>
-      <w:r>
-        <w:rPr>
-          <w:rFonts w:ascii="Times New Roman" w:hAnsi="Times New Roman" w:cs="Times New Roman"/>
-          <w:sz w:val="24"/>
-          <w:szCs w:val="24"/>
-          <w:lang w:val="en-US"/>
-        </w:rPr>
-        <w:t>na</w:t>
-      </w:r>
-      <w:proofErr w:type="spellEnd"/>
-      <w:r>
-        <w:rPr>
-          <w:rFonts w:ascii="Times New Roman" w:hAnsi="Times New Roman" w:cs="Times New Roman"/>
-          <w:sz w:val="24"/>
-          <w:szCs w:val="24"/>
-          <w:lang w:val="en-US"/>
-        </w:rPr>
-        <w:t xml:space="preserve"> advance than the Ada language, the philosophy of modularization, of abstract data types, of hierarchical structuring</w:t>
-      </w:r>
-      <w:r>
-        <w:rPr>
-          <w:rFonts w:ascii="Times New Roman" w:hAnsi="Times New Roman" w:cs="Times New Roman"/>
-          <w:sz w:val="24"/>
-          <w:szCs w:val="24"/>
-          <w:lang w:val="en-US"/>
-        </w:rPr>
-        <w:t>. Ada will not be the silver bullet that slays the software productivity because it is just another high-level language. Ada’s greatest contribution will be that switching to it occasioned training programmers in modern software design techniques.</w:t>
-      </w:r>
-    </w:p>
-    <w:p>
-      <w:pPr>
-        <w:pStyle w:val="PargrafodaLista"/>
-        <w:numPr>
-          <w:ilvl w:val="0"/>
-          <w:numId w:val="2"/>
-        </w:numPr>
-        <w:spacing w:line="276" w:lineRule="auto"/>
-        <w:ind w:left="340"/>
-        <w:rPr>
-          <w:rFonts w:ascii="Times New Roman" w:hAnsi="Times New Roman" w:cs="Times New Roman"/>
-          <w:b/>
-          <w:sz w:val="24"/>
-          <w:szCs w:val="24"/>
-          <w:lang w:val="en-US"/>
-        </w:rPr>
-      </w:pPr>
-      <w:r>
-        <w:rPr>
-          <w:rFonts w:ascii="Times New Roman" w:hAnsi="Times New Roman" w:cs="Times New Roman"/>
-          <w:b/>
-          <w:sz w:val="24"/>
-          <w:szCs w:val="24"/>
-          <w:lang w:val="en-US"/>
-        </w:rPr>
-        <w:t>Object-oriented programming.</w:t>
-      </w:r>
-    </w:p>
-    <w:p>
-      <w:pPr>
-        <w:pStyle w:val="PargrafodaLista"/>
-        <w:spacing w:line="276" w:lineRule="auto"/>
-        <w:ind w:left="340"/>
-        <w:jc w:val="both"/>
-        <w:rPr>
-          <w:rFonts w:ascii="Times New Roman" w:hAnsi="Times New Roman" w:cs="Times New Roman"/>
-          <w:sz w:val="24"/>
-          <w:szCs w:val="24"/>
-          <w:lang w:val="en-US"/>
-        </w:rPr>
-      </w:pPr>
-      <w:r>
-        <w:rPr>
-          <w:rFonts w:ascii="Times New Roman" w:hAnsi="Times New Roman" w:cs="Times New Roman"/>
-          <w:sz w:val="24"/>
-          <w:szCs w:val="24"/>
-          <w:lang w:val="en-US"/>
-        </w:rPr>
-        <w:t xml:space="preserve">For both abstract types and hierarchical types, the result is to remove a higher-order sort of accidental difficulty and allow a higher-order expression of design. </w:t>
-      </w:r>
-      <w:r>
-        <w:rPr>
-          <w:rFonts w:ascii="Times New Roman" w:hAnsi="Times New Roman" w:cs="Times New Roman"/>
-          <w:sz w:val="24"/>
-          <w:szCs w:val="24"/>
-          <w:lang w:val="en-US"/>
-        </w:rPr>
-        <w:t>An order-of-magnitude gain can be made by object-oriented programming only if the unnecessary underbrush of type specification remaining today in our programming language is itself responsible for nine-tenths of the work involved in designing a program product.</w:t>
-      </w:r>
-    </w:p>
-    <w:p>
-      <w:pPr>
-        <w:pStyle w:val="PargrafodaLista"/>
-        <w:numPr>
-          <w:ilvl w:val="0"/>
-          <w:numId w:val="2"/>
-        </w:numPr>
-        <w:spacing w:line="276" w:lineRule="auto"/>
-        <w:ind w:left="340"/>
-        <w:rPr>
-          <w:rFonts w:ascii="Times New Roman" w:hAnsi="Times New Roman" w:cs="Times New Roman"/>
-          <w:b/>
-          <w:sz w:val="24"/>
-          <w:szCs w:val="24"/>
-          <w:lang w:val="en-US"/>
-        </w:rPr>
-      </w:pPr>
-      <w:r>
-        <w:rPr>
-          <w:rFonts w:ascii="Times New Roman" w:hAnsi="Times New Roman" w:cs="Times New Roman"/>
-          <w:b/>
-          <w:sz w:val="24"/>
-          <w:szCs w:val="24"/>
-          <w:lang w:val="en-US"/>
-        </w:rPr>
-        <w:t>Artificial intelligence.</w:t>
-      </w:r>
-    </w:p>
-    <w:p>
-      <w:pPr>
-        <w:pStyle w:val="PargrafodaLista"/>
-        <w:spacing w:line="276" w:lineRule="auto"/>
-        <w:ind w:left="340"/>
-        <w:jc w:val="both"/>
-        <w:rPr>
-          <w:rFonts w:ascii="Times New Roman" w:hAnsi="Times New Roman" w:cs="Times New Roman"/>
-          <w:sz w:val="24"/>
-          <w:szCs w:val="24"/>
-          <w:lang w:val="en-US"/>
-        </w:rPr>
-      </w:pPr>
-      <w:r>
-        <w:rPr>
-          <w:rFonts w:ascii="Times New Roman" w:hAnsi="Times New Roman" w:cs="Times New Roman"/>
-          <w:sz w:val="24"/>
-          <w:szCs w:val="24"/>
-          <w:lang w:val="en-US"/>
-        </w:rPr>
-        <w:t>The techniques used for speech recognition seem to have little in common with those used for image recognition, and both are different from those used in expert systems. I have a hard time seeing how image recognition, for example, will make any appreciable difference in programming practice.</w:t>
       </w:r>
     </w:p>
     <w:p>
@@ -252,112 +62,80 @@
           <w:szCs w:val="24"/>
           <w:lang w:val="en-US"/>
         </w:rPr>
-        <w:t>Expert systems.</w:t>
-      </w:r>
-    </w:p>
-    <w:p>
-      <w:pPr>
-        <w:pStyle w:val="PargrafodaLista"/>
-        <w:spacing w:line="276" w:lineRule="auto"/>
-        <w:ind w:left="340"/>
-        <w:jc w:val="both"/>
-        <w:rPr>
-          <w:rFonts w:ascii="Times New Roman" w:hAnsi="Times New Roman" w:cs="Times New Roman"/>
-          <w:sz w:val="24"/>
-          <w:szCs w:val="24"/>
-          <w:highlight w:val="yellow"/>
-          <w:lang w:val="en-US"/>
-        </w:rPr>
-      </w:pPr>
-      <w:r>
-        <w:rPr>
-          <w:rFonts w:ascii="Times New Roman" w:hAnsi="Times New Roman" w:cs="Times New Roman"/>
-          <w:sz w:val="24"/>
-          <w:szCs w:val="24"/>
-          <w:lang w:val="en-US"/>
-        </w:rPr>
-        <w:t>I believe the most important advance offered by the</w:t>
-      </w:r>
-      <w:r>
-        <w:rPr>
-          <w:rFonts w:ascii="Times New Roman" w:hAnsi="Times New Roman" w:cs="Times New Roman"/>
-          <w:sz w:val="24"/>
-          <w:szCs w:val="24"/>
-          <w:lang w:val="en-US"/>
-        </w:rPr>
-        <w:t xml:space="preserve"> </w:t>
-      </w:r>
-      <w:r>
-        <w:rPr>
-          <w:rFonts w:ascii="Times New Roman" w:hAnsi="Times New Roman" w:cs="Times New Roman"/>
-          <w:sz w:val="24"/>
-          <w:szCs w:val="24"/>
-          <w:lang w:val="en-US"/>
-        </w:rPr>
-        <w:t>technology is the separation of the application complexity from the program itself.</w:t>
-      </w:r>
-      <w:r>
-        <w:rPr>
-          <w:rFonts w:ascii="Times New Roman" w:hAnsi="Times New Roman" w:cs="Times New Roman"/>
-          <w:sz w:val="24"/>
-          <w:szCs w:val="24"/>
-          <w:lang w:val="en-US"/>
-        </w:rPr>
-        <w:t xml:space="preserve"> S</w:t>
-      </w:r>
-      <w:r>
-        <w:rPr>
-          <w:rFonts w:ascii="Times New Roman" w:hAnsi="Times New Roman" w:cs="Times New Roman"/>
-          <w:sz w:val="24"/>
-          <w:szCs w:val="24"/>
-          <w:lang w:val="en-US"/>
-        </w:rPr>
-        <w:t>uggesting interface</w:t>
-      </w:r>
-      <w:r>
-        <w:rPr>
-          <w:rFonts w:ascii="Times New Roman" w:hAnsi="Times New Roman" w:cs="Times New Roman"/>
-          <w:sz w:val="24"/>
-          <w:szCs w:val="24"/>
-          <w:lang w:val="en-US"/>
-        </w:rPr>
-        <w:t xml:space="preserve"> </w:t>
-      </w:r>
-      <w:r>
-        <w:rPr>
-          <w:rFonts w:ascii="Times New Roman" w:hAnsi="Times New Roman" w:cs="Times New Roman"/>
-          <w:sz w:val="24"/>
-          <w:szCs w:val="24"/>
-          <w:lang w:val="en-US"/>
-        </w:rPr>
-        <w:t>rules, advising on testing strategies, remembering but-type frequencies, offering</w:t>
-      </w:r>
-      <w:r>
-        <w:rPr>
-          <w:rFonts w:ascii="Times New Roman" w:hAnsi="Times New Roman" w:cs="Times New Roman"/>
-          <w:sz w:val="24"/>
-          <w:szCs w:val="24"/>
-          <w:lang w:val="en-US"/>
-        </w:rPr>
-        <w:t xml:space="preserve"> </w:t>
-      </w:r>
-      <w:r>
-        <w:rPr>
-          <w:rFonts w:ascii="Times New Roman" w:hAnsi="Times New Roman" w:cs="Times New Roman"/>
-          <w:sz w:val="24"/>
-          <w:szCs w:val="24"/>
-          <w:lang w:val="en-US"/>
-        </w:rPr>
-        <w:t>optimization hints, etc.</w:t>
-      </w:r>
-      <w:r>
-        <w:rPr>
-          <w:rFonts w:ascii="Times New Roman" w:hAnsi="Times New Roman" w:cs="Times New Roman"/>
-          <w:sz w:val="24"/>
-          <w:szCs w:val="24"/>
-          <w:lang w:val="en-US"/>
-        </w:rPr>
-        <w:t xml:space="preserve"> Even more difficult and important is the twofold task of knowledge acquisition: finding articulate, self-analytical experts who know why they do things; and developing efficient techniques for extracting what they know and distilling it into rule bases.</w:t>
+        <w:t>Ada and oth</w:t>
+      </w:r>
+      <w:r>
+        <w:rPr>
+          <w:rFonts w:ascii="Times New Roman" w:hAnsi="Times New Roman" w:cs="Times New Roman"/>
+          <w:b/>
+          <w:sz w:val="24"/>
+          <w:szCs w:val="24"/>
+          <w:lang w:val="en-US"/>
+        </w:rPr>
+        <w:t xml:space="preserve">er high-level language advances: </w:t>
+      </w:r>
+      <w:r>
+        <w:rPr>
+          <w:rFonts w:ascii="Times New Roman" w:hAnsi="Times New Roman" w:cs="Times New Roman"/>
+          <w:sz w:val="24"/>
+          <w:szCs w:val="24"/>
+          <w:lang w:val="en-US"/>
+        </w:rPr>
+        <w:t>Ada is a general-purpose, high-level language of the 198</w:t>
+      </w:r>
+      <w:r>
+        <w:rPr>
+          <w:rFonts w:ascii="Times New Roman" w:hAnsi="Times New Roman" w:cs="Times New Roman"/>
+          <w:sz w:val="24"/>
+          <w:szCs w:val="24"/>
+          <w:lang w:val="en-US"/>
+        </w:rPr>
+        <w:t xml:space="preserve">0s. Its </w:t>
+      </w:r>
+      <w:r>
+        <w:rPr>
+          <w:rFonts w:ascii="Times New Roman" w:hAnsi="Times New Roman" w:cs="Times New Roman"/>
+          <w:sz w:val="24"/>
+          <w:szCs w:val="24"/>
+          <w:lang w:val="en-US"/>
+        </w:rPr>
+        <w:t>philosophy is more of an</w:t>
+      </w:r>
+      <w:r>
+        <w:rPr>
+          <w:rFonts w:ascii="Times New Roman" w:hAnsi="Times New Roman" w:cs="Times New Roman"/>
+          <w:sz w:val="24"/>
+          <w:szCs w:val="24"/>
+          <w:lang w:val="en-US"/>
+        </w:rPr>
+        <w:t xml:space="preserve"> advance than the Ada language, the philosophy of modularization, of abstract data ty</w:t>
+      </w:r>
+      <w:r>
+        <w:rPr>
+          <w:rFonts w:ascii="Times New Roman" w:hAnsi="Times New Roman" w:cs="Times New Roman"/>
+          <w:sz w:val="24"/>
+          <w:szCs w:val="24"/>
+          <w:lang w:val="en-US"/>
+        </w:rPr>
+        <w:t>pes, of hierarchical structuring but</w:t>
+      </w:r>
+      <w:r>
+        <w:rPr>
+          <w:rFonts w:ascii="Times New Roman" w:hAnsi="Times New Roman" w:cs="Times New Roman"/>
+          <w:sz w:val="24"/>
+          <w:szCs w:val="24"/>
+          <w:lang w:val="en-US"/>
+        </w:rPr>
+        <w:t xml:space="preserve"> it is ju</w:t>
+      </w:r>
+      <w:r>
+        <w:rPr>
+          <w:rFonts w:ascii="Times New Roman" w:hAnsi="Times New Roman" w:cs="Times New Roman"/>
+          <w:sz w:val="24"/>
+          <w:szCs w:val="24"/>
+          <w:lang w:val="en-US"/>
+        </w:rPr>
+        <w:t>st another high-level language.</w:t>
       </w:r>
     </w:p>
     <w:p>
@@ -369,93 +147,45 @@
         </w:numPr>
         <w:spacing w:line="276" w:lineRule="auto"/>
         <w:ind w:left="340"/>
-        <w:rPr>
-          <w:rFonts w:ascii="Times New Roman" w:hAnsi="Times New Roman" w:cs="Times New Roman"/>
-          <w:b/>
-          <w:sz w:val="24"/>
-          <w:szCs w:val="24"/>
-          <w:lang w:val="en-US"/>
-        </w:rPr>
-      </w:pPr>
-      <w:r>
-        <w:rPr>
-          <w:rFonts w:ascii="Times New Roman" w:hAnsi="Times New Roman" w:cs="Times New Roman"/>
-          <w:b/>
-          <w:sz w:val="24"/>
-          <w:szCs w:val="24"/>
-          <w:lang w:val="en-US"/>
-        </w:rPr>
-        <w:t>“Automatic” programming</w:t>
-      </w:r>
-      <w:r>
-        <w:rPr>
-          <w:rFonts w:ascii="Times New Roman" w:hAnsi="Times New Roman" w:cs="Times New Roman"/>
-          <w:b/>
-          <w:sz w:val="24"/>
-          <w:szCs w:val="24"/>
-          <w:lang w:val="en-US"/>
-        </w:rPr>
-        <w:t>.</w:t>
-      </w:r>
-    </w:p>
-    <w:p>
-      <w:pPr>
-        <w:pStyle w:val="PargrafodaLista"/>
-        <w:spacing w:line="276" w:lineRule="auto"/>
-        <w:ind w:left="340"/>
         <w:jc w:val="both"/>
         <w:rPr>
           <w:rFonts w:ascii="Times New Roman" w:hAnsi="Times New Roman" w:cs="Times New Roman"/>
-          <w:sz w:val="24"/>
-          <w:szCs w:val="24"/>
-          <w:highlight w:val="yellow"/>
-          <w:lang w:val="en-US"/>
-        </w:rPr>
-      </w:pPr>
-      <w:r>
-        <w:rPr>
-          <w:rFonts w:ascii="Times New Roman" w:hAnsi="Times New Roman" w:cs="Times New Roman"/>
-          <w:sz w:val="24"/>
-          <w:szCs w:val="24"/>
-          <w:lang w:val="en-US"/>
-        </w:rPr>
-        <w:t>It is the generation of a program for solving a problem from a statement of the problem specifications.</w:t>
-      </w:r>
-      <w:r>
-        <w:rPr>
-          <w:rFonts w:ascii="Times New Roman" w:hAnsi="Times New Roman" w:cs="Times New Roman"/>
-          <w:sz w:val="24"/>
-          <w:szCs w:val="24"/>
-          <w:lang w:val="en-US"/>
-        </w:rPr>
-        <w:t xml:space="preserve"> </w:t>
-      </w:r>
-      <w:r>
-        <w:rPr>
-          <w:rFonts w:ascii="Times New Roman" w:hAnsi="Times New Roman" w:cs="Times New Roman"/>
-          <w:sz w:val="24"/>
-          <w:szCs w:val="24"/>
-          <w:lang w:val="en-US"/>
-        </w:rPr>
-        <w:t>The system assessed the parameters, chose from a library of methods of solution, and generated the programs</w:t>
-      </w:r>
-      <w:r>
-        <w:rPr>
-          <w:rFonts w:ascii="Times New Roman" w:hAnsi="Times New Roman" w:cs="Times New Roman"/>
-          <w:sz w:val="24"/>
-          <w:szCs w:val="24"/>
-          <w:lang w:val="en-US"/>
-        </w:rPr>
-        <w:t xml:space="preserve">. </w:t>
-      </w:r>
-      <w:r>
-        <w:rPr>
-          <w:rFonts w:ascii="Times New Roman" w:hAnsi="Times New Roman" w:cs="Times New Roman"/>
-          <w:sz w:val="24"/>
-          <w:szCs w:val="24"/>
-          <w:lang w:val="en-US"/>
-        </w:rPr>
-        <w:t>It is hard to imagine how this breakthrough in generalization could conceivably occur.</w:t>
+          <w:b/>
+          <w:sz w:val="24"/>
+          <w:szCs w:val="24"/>
+          <w:lang w:val="en-US"/>
+        </w:rPr>
+      </w:pPr>
+      <w:r>
+        <w:rPr>
+          <w:rFonts w:ascii="Times New Roman" w:hAnsi="Times New Roman" w:cs="Times New Roman"/>
+          <w:b/>
+          <w:sz w:val="24"/>
+          <w:szCs w:val="24"/>
+          <w:lang w:val="en-US"/>
+        </w:rPr>
+        <w:t>O</w:t>
+      </w:r>
+      <w:r>
+        <w:rPr>
+          <w:rFonts w:ascii="Times New Roman" w:hAnsi="Times New Roman" w:cs="Times New Roman"/>
+          <w:b/>
+          <w:sz w:val="24"/>
+          <w:szCs w:val="24"/>
+          <w:lang w:val="en-US"/>
+        </w:rPr>
+        <w:t xml:space="preserve">bject-oriented programming: </w:t>
+      </w:r>
+      <w:bookmarkStart w:id="0" w:name="_GoBack"/>
+      <w:bookmarkEnd w:id="0"/>
+      <w:r>
+        <w:rPr>
+          <w:rFonts w:ascii="Times New Roman" w:hAnsi="Times New Roman" w:cs="Times New Roman"/>
+          <w:sz w:val="24"/>
+          <w:szCs w:val="24"/>
+          <w:lang w:val="en-US"/>
+        </w:rPr>
+        <w:t>An order-of-magnitude gain can be made only if the unnecessary underbrush of type specification remaining today in our programming language is itself responsible for nine-tenths of the work involved in designing a program product.</w:t>
       </w:r>
     </w:p>
     <w:p>
@@ -467,29 +197,6 @@
         </w:numPr>
         <w:spacing w:line="276" w:lineRule="auto"/>
         <w:ind w:left="340"/>
-        <w:rPr>
-          <w:rFonts w:ascii="Times New Roman" w:hAnsi="Times New Roman" w:cs="Times New Roman"/>
-          <w:b/>
-          <w:sz w:val="24"/>
-          <w:szCs w:val="24"/>
-          <w:lang w:val="en-US"/>
-        </w:rPr>
-      </w:pPr>
-      <w:r>
-        <w:rPr>
-          <w:rFonts w:ascii="Times New Roman" w:hAnsi="Times New Roman" w:cs="Times New Roman"/>
-          <w:b/>
-          <w:sz w:val="24"/>
-          <w:szCs w:val="24"/>
-          <w:lang w:val="en-US"/>
-        </w:rPr>
-        <w:t>Graphical programming.</w:t>
-      </w:r>
-    </w:p>
-    <w:p>
-      <w:pPr>
-        <w:pStyle w:val="PargrafodaLista"/>
-        <w:ind w:left="340"/>
         <w:jc w:val="both"/>
         <w:rPr>
           <w:rFonts w:ascii="Times New Roman" w:hAnsi="Times New Roman" w:cs="Times New Roman"/>
@@ -501,31 +208,94 @@
       <w:r>
         <w:rPr>
           <w:rFonts w:ascii="Times New Roman" w:hAnsi="Times New Roman" w:cs="Times New Roman"/>
-          <w:sz w:val="24"/>
-          <w:szCs w:val="24"/>
-          <w:lang w:val="en-US"/>
-        </w:rPr>
-        <w:t xml:space="preserve">In the pitiful, multipage, connection-boxed form to which the flow chart has today been elaborated, it has proved to be essentially useless as </w:t>
-      </w:r>
-      <w:proofErr w:type="gramStart"/>
-      <w:r>
-        <w:rPr>
-          <w:rFonts w:ascii="Times New Roman" w:hAnsi="Times New Roman" w:cs="Times New Roman"/>
-          <w:sz w:val="24"/>
-          <w:szCs w:val="24"/>
-          <w:lang w:val="en-US"/>
-        </w:rPr>
-        <w:t>a design-tool programmers</w:t>
-      </w:r>
-      <w:proofErr w:type="gramEnd"/>
-      <w:r>
-        <w:rPr>
-          <w:rFonts w:ascii="Times New Roman" w:hAnsi="Times New Roman" w:cs="Times New Roman"/>
-          <w:sz w:val="24"/>
-          <w:szCs w:val="24"/>
-          <w:lang w:val="en-US"/>
-        </w:rPr>
-        <w:t xml:space="preserve"> draw flow charts after, not before, writing the programs they describe. Also, the screens of today are too small, in pixels, to show both the scope and the resolution of any serious detailed software diagram. Whether we diagram control flow, variable scope nesting, variable cross-references, data blow, hierarchical data structures, or whatever, we feel only one dimension of the intricately interlocked software elephant. </w:t>
+          <w:b/>
+          <w:sz w:val="24"/>
+          <w:szCs w:val="24"/>
+          <w:lang w:val="en-US"/>
+        </w:rPr>
+        <w:t>A</w:t>
+      </w:r>
+      <w:r>
+        <w:rPr>
+          <w:rFonts w:ascii="Times New Roman" w:hAnsi="Times New Roman" w:cs="Times New Roman"/>
+          <w:b/>
+          <w:sz w:val="24"/>
+          <w:szCs w:val="24"/>
+          <w:lang w:val="en-US"/>
+        </w:rPr>
+        <w:t xml:space="preserve">rtificial intelligence: </w:t>
+      </w:r>
+      <w:r>
+        <w:rPr>
+          <w:rFonts w:ascii="Times New Roman" w:hAnsi="Times New Roman" w:cs="Times New Roman"/>
+          <w:sz w:val="24"/>
+          <w:szCs w:val="24"/>
+          <w:lang w:val="en-US"/>
+        </w:rPr>
+        <w:t>It’s</w:t>
+      </w:r>
+      <w:r>
+        <w:rPr>
+          <w:rFonts w:ascii="Times New Roman" w:hAnsi="Times New Roman" w:cs="Times New Roman"/>
+          <w:sz w:val="24"/>
+          <w:szCs w:val="24"/>
+          <w:lang w:val="en-US"/>
+        </w:rPr>
+        <w:t xml:space="preserve"> </w:t>
+      </w:r>
+      <w:r>
+        <w:rPr>
+          <w:rFonts w:ascii="Times New Roman" w:hAnsi="Times New Roman" w:cs="Times New Roman"/>
+          <w:sz w:val="24"/>
+          <w:szCs w:val="24"/>
+          <w:lang w:val="en-US"/>
+        </w:rPr>
+        <w:t>hard</w:t>
+      </w:r>
+      <w:r>
+        <w:rPr>
+          <w:rFonts w:ascii="Times New Roman" w:hAnsi="Times New Roman" w:cs="Times New Roman"/>
+          <w:sz w:val="24"/>
+          <w:szCs w:val="24"/>
+          <w:lang w:val="en-US"/>
+        </w:rPr>
+        <w:t xml:space="preserve"> </w:t>
+      </w:r>
+      <w:r>
+        <w:rPr>
+          <w:rFonts w:ascii="Times New Roman" w:hAnsi="Times New Roman" w:cs="Times New Roman"/>
+          <w:sz w:val="24"/>
+          <w:szCs w:val="24"/>
+          <w:lang w:val="en-US"/>
+        </w:rPr>
+        <w:t>to imagine</w:t>
+      </w:r>
+      <w:r>
+        <w:rPr>
+          <w:rFonts w:ascii="Times New Roman" w:hAnsi="Times New Roman" w:cs="Times New Roman"/>
+          <w:sz w:val="24"/>
+          <w:szCs w:val="24"/>
+          <w:lang w:val="en-US"/>
+        </w:rPr>
+        <w:t xml:space="preserve"> how image recognition</w:t>
+      </w:r>
+      <w:r>
+        <w:rPr>
+          <w:rFonts w:ascii="Times New Roman" w:hAnsi="Times New Roman" w:cs="Times New Roman"/>
+          <w:sz w:val="24"/>
+          <w:szCs w:val="24"/>
+          <w:lang w:val="en-US"/>
+        </w:rPr>
+        <w:t xml:space="preserve"> or speech recognition</w:t>
+      </w:r>
+      <w:r>
+        <w:rPr>
+          <w:rFonts w:ascii="Times New Roman" w:hAnsi="Times New Roman" w:cs="Times New Roman"/>
+          <w:sz w:val="24"/>
+          <w:szCs w:val="24"/>
+          <w:lang w:val="en-US"/>
+        </w:rPr>
+        <w:t>, for example, will make any appreciable difference in programming practice.</w:t>
       </w:r>
     </w:p>
     <w:p>
@@ -537,30 +307,6 @@
         </w:numPr>
         <w:spacing w:line="276" w:lineRule="auto"/>
         <w:ind w:left="340"/>
-        <w:rPr>
-          <w:rFonts w:ascii="Times New Roman" w:hAnsi="Times New Roman" w:cs="Times New Roman"/>
-          <w:b/>
-          <w:sz w:val="24"/>
-          <w:szCs w:val="24"/>
-          <w:lang w:val="en-US"/>
-        </w:rPr>
-      </w:pPr>
-      <w:r>
-        <w:rPr>
-          <w:rFonts w:ascii="Times New Roman" w:hAnsi="Times New Roman" w:cs="Times New Roman"/>
-          <w:b/>
-          <w:sz w:val="24"/>
-          <w:szCs w:val="24"/>
-          <w:lang w:val="en-US"/>
-        </w:rPr>
-        <w:t>Program verification.</w:t>
-      </w:r>
-    </w:p>
-    <w:p>
-      <w:pPr>
-        <w:pStyle w:val="PargrafodaLista"/>
-        <w:spacing w:line="276" w:lineRule="auto"/>
-        <w:ind w:left="340"/>
         <w:jc w:val="both"/>
         <w:rPr>
           <w:rFonts w:ascii="Times New Roman" w:hAnsi="Times New Roman" w:cs="Times New Roman"/>
@@ -572,24 +318,94 @@
       <w:r>
         <w:rPr>
           <w:rFonts w:ascii="Times New Roman" w:hAnsi="Times New Roman" w:cs="Times New Roman"/>
-          <w:sz w:val="24"/>
-          <w:szCs w:val="24"/>
-          <w:lang w:val="en-US"/>
-        </w:rPr>
-        <w:t xml:space="preserve">Verifications are so much work that only a few substantial programs have ever been verified. Program verification does not mean error-proof programs. There is no magic </w:t>
-      </w:r>
-      <w:r>
-        <w:rPr>
-          <w:rFonts w:ascii="Times New Roman" w:hAnsi="Times New Roman" w:cs="Times New Roman"/>
-          <w:sz w:val="24"/>
-          <w:szCs w:val="24"/>
-          <w:lang w:val="en-US"/>
-        </w:rPr>
-        <w:lastRenderedPageBreak/>
-        <w:t>here, either. Mathematical proofs also can be faulty. So whereas verification might reduce the program-testing load, it cannot eliminate it.</w:t>
-      </w:r>
-      <w:bookmarkStart w:id="0" w:name="_GoBack"/>
-      <w:bookmarkEnd w:id="0"/>
+          <w:b/>
+          <w:sz w:val="24"/>
+          <w:szCs w:val="24"/>
+          <w:lang w:val="en-US"/>
+        </w:rPr>
+        <w:t>Expert systems:</w:t>
+      </w:r>
+      <w:r>
+        <w:rPr>
+          <w:rFonts w:ascii="Times New Roman" w:hAnsi="Times New Roman" w:cs="Times New Roman"/>
+          <w:sz w:val="24"/>
+          <w:szCs w:val="24"/>
+          <w:lang w:val="en-US"/>
+        </w:rPr>
+        <w:t xml:space="preserve"> S</w:t>
+      </w:r>
+      <w:r>
+        <w:rPr>
+          <w:rFonts w:ascii="Times New Roman" w:hAnsi="Times New Roman" w:cs="Times New Roman"/>
+          <w:sz w:val="24"/>
+          <w:szCs w:val="24"/>
+          <w:lang w:val="en-US"/>
+        </w:rPr>
+        <w:t>uggesting interface</w:t>
+      </w:r>
+      <w:r>
+        <w:rPr>
+          <w:rFonts w:ascii="Times New Roman" w:hAnsi="Times New Roman" w:cs="Times New Roman"/>
+          <w:sz w:val="24"/>
+          <w:szCs w:val="24"/>
+          <w:lang w:val="en-US"/>
+        </w:rPr>
+        <w:t xml:space="preserve"> </w:t>
+      </w:r>
+      <w:r>
+        <w:rPr>
+          <w:rFonts w:ascii="Times New Roman" w:hAnsi="Times New Roman" w:cs="Times New Roman"/>
+          <w:sz w:val="24"/>
+          <w:szCs w:val="24"/>
+          <w:lang w:val="en-US"/>
+        </w:rPr>
+        <w:t>rules, advising on testing strategies, remembering but-type frequencies, offering</w:t>
+      </w:r>
+      <w:r>
+        <w:rPr>
+          <w:rFonts w:ascii="Times New Roman" w:hAnsi="Times New Roman" w:cs="Times New Roman"/>
+          <w:sz w:val="24"/>
+          <w:szCs w:val="24"/>
+          <w:lang w:val="en-US"/>
+        </w:rPr>
+        <w:t xml:space="preserve"> </w:t>
+      </w:r>
+      <w:r>
+        <w:rPr>
+          <w:rFonts w:ascii="Times New Roman" w:hAnsi="Times New Roman" w:cs="Times New Roman"/>
+          <w:sz w:val="24"/>
+          <w:szCs w:val="24"/>
+          <w:lang w:val="en-US"/>
+        </w:rPr>
+        <w:t>optimization hints, etc.</w:t>
+      </w:r>
+      <w:r>
+        <w:rPr>
+          <w:rFonts w:ascii="Times New Roman" w:hAnsi="Times New Roman" w:cs="Times New Roman"/>
+          <w:sz w:val="24"/>
+          <w:szCs w:val="24"/>
+          <w:lang w:val="en-US"/>
+        </w:rPr>
+        <w:t xml:space="preserve"> </w:t>
+      </w:r>
+      <w:r>
+        <w:rPr>
+          <w:rFonts w:ascii="Times New Roman" w:hAnsi="Times New Roman" w:cs="Times New Roman"/>
+          <w:sz w:val="24"/>
+          <w:szCs w:val="24"/>
+          <w:lang w:val="en-US"/>
+        </w:rPr>
+        <w:t xml:space="preserve">It’s difficult </w:t>
+      </w:r>
+      <w:r>
+        <w:rPr>
+          <w:rFonts w:ascii="Times New Roman" w:hAnsi="Times New Roman" w:cs="Times New Roman"/>
+          <w:sz w:val="24"/>
+          <w:szCs w:val="24"/>
+          <w:lang w:val="en-US"/>
+        </w:rPr>
+        <w:t>finding articulate, self-analytical experts who know why they do things; and developing efficient techniques for extracting what they know and distilling it into rule bases.</w:t>
+      </w:r>
     </w:p>
     <w:p>
       <w:pPr>
@@ -600,89 +416,43 @@
         </w:numPr>
         <w:spacing w:line="276" w:lineRule="auto"/>
         <w:ind w:left="340"/>
-        <w:rPr>
-          <w:rFonts w:ascii="Times New Roman" w:hAnsi="Times New Roman" w:cs="Times New Roman"/>
-          <w:b/>
-          <w:sz w:val="24"/>
-          <w:szCs w:val="24"/>
-          <w:lang w:val="en-US"/>
-        </w:rPr>
-      </w:pPr>
-      <w:r>
-        <w:rPr>
-          <w:rFonts w:ascii="Times New Roman" w:hAnsi="Times New Roman" w:cs="Times New Roman"/>
-          <w:b/>
-          <w:sz w:val="24"/>
-          <w:szCs w:val="24"/>
-          <w:lang w:val="en-US"/>
-        </w:rPr>
-        <w:t>Environments and tools.</w:t>
-      </w:r>
-    </w:p>
-    <w:p>
-      <w:pPr>
-        <w:pStyle w:val="PargrafodaLista"/>
-        <w:spacing w:line="276" w:lineRule="auto"/>
-        <w:ind w:left="340"/>
         <w:jc w:val="both"/>
         <w:rPr>
           <w:rFonts w:ascii="Times New Roman" w:hAnsi="Times New Roman" w:cs="Times New Roman"/>
-          <w:sz w:val="24"/>
-          <w:szCs w:val="24"/>
-          <w:lang w:val="en-US"/>
-        </w:rPr>
-      </w:pPr>
-      <w:r>
-        <w:rPr>
-          <w:rFonts w:ascii="Times New Roman" w:hAnsi="Times New Roman" w:cs="Times New Roman"/>
-          <w:sz w:val="24"/>
-          <w:szCs w:val="24"/>
-          <w:lang w:val="en-US"/>
-        </w:rPr>
-        <w:t xml:space="preserve">Big-payoff problems were the first attacked, and have been solved: hierarchical file systems, uniform file formats </w:t>
-      </w:r>
-      <w:proofErr w:type="gramStart"/>
-      <w:r>
-        <w:rPr>
-          <w:rFonts w:ascii="Times New Roman" w:hAnsi="Times New Roman" w:cs="Times New Roman"/>
-          <w:sz w:val="24"/>
-          <w:szCs w:val="24"/>
-          <w:lang w:val="en-US"/>
-        </w:rPr>
-        <w:t>so as to</w:t>
-      </w:r>
-      <w:proofErr w:type="gramEnd"/>
-      <w:r>
-        <w:rPr>
-          <w:rFonts w:ascii="Times New Roman" w:hAnsi="Times New Roman" w:cs="Times New Roman"/>
-          <w:sz w:val="24"/>
-          <w:szCs w:val="24"/>
-          <w:lang w:val="en-US"/>
-        </w:rPr>
-        <w:t xml:space="preserve"> have uniform program interfaces, and generalized tools. Language-specific smart editors are developments not yet widely used in practice,</w:t>
-      </w:r>
-    </w:p>
-    <w:p>
-      <w:pPr>
-        <w:pStyle w:val="PargrafodaLista"/>
-        <w:spacing w:line="276" w:lineRule="auto"/>
-        <w:ind w:left="340"/>
-        <w:jc w:val="both"/>
-        <w:rPr>
-          <w:rFonts w:ascii="Times New Roman" w:hAnsi="Times New Roman" w:cs="Times New Roman"/>
-          <w:sz w:val="24"/>
-          <w:szCs w:val="24"/>
-          <w:lang w:val="en-US"/>
-        </w:rPr>
-      </w:pPr>
-      <w:r>
-        <w:rPr>
-          <w:rFonts w:ascii="Times New Roman" w:hAnsi="Times New Roman" w:cs="Times New Roman"/>
-          <w:sz w:val="24"/>
-          <w:szCs w:val="24"/>
-          <w:lang w:val="en-US"/>
-        </w:rPr>
-        <w:t>but the most they promise is freedom from syntactic errors and simple semantic errors.</w:t>
+          <w:b/>
+          <w:sz w:val="24"/>
+          <w:szCs w:val="24"/>
+          <w:lang w:val="en-US"/>
+        </w:rPr>
+      </w:pPr>
+      <w:r>
+        <w:rPr>
+          <w:rFonts w:ascii="Times New Roman" w:hAnsi="Times New Roman" w:cs="Times New Roman"/>
+          <w:b/>
+          <w:sz w:val="24"/>
+          <w:szCs w:val="24"/>
+          <w:lang w:val="en-US"/>
+        </w:rPr>
+        <w:t>“Automatic” programming</w:t>
+      </w:r>
+      <w:r>
+        <w:rPr>
+          <w:rFonts w:ascii="Times New Roman" w:hAnsi="Times New Roman" w:cs="Times New Roman"/>
+          <w:b/>
+          <w:sz w:val="24"/>
+          <w:szCs w:val="24"/>
+          <w:lang w:val="en-US"/>
+        </w:rPr>
+        <w:t xml:space="preserve">: </w:t>
+      </w:r>
+      <w:r>
+        <w:rPr>
+          <w:rFonts w:ascii="Times New Roman" w:hAnsi="Times New Roman" w:cs="Times New Roman"/>
+          <w:sz w:val="24"/>
+          <w:szCs w:val="24"/>
+          <w:lang w:val="en-US"/>
+        </w:rPr>
+        <w:t>It is the generation of a program for solving a problem from a statement of the problem specifications. The system assessed the parameters, chose from a library of methods of solution, and generated the programs. It is hard to imagine how this breakthrough in generalization could conceivably occur.</w:t>
       </w:r>
     </w:p>
     <w:p>
@@ -694,37 +464,250 @@
         </w:numPr>
         <w:spacing w:line="276" w:lineRule="auto"/>
         <w:ind w:left="340"/>
-        <w:rPr>
-          <w:rFonts w:ascii="Times New Roman" w:hAnsi="Times New Roman" w:cs="Times New Roman"/>
-          <w:b/>
-          <w:sz w:val="24"/>
-          <w:szCs w:val="24"/>
-          <w:lang w:val="en-US"/>
-        </w:rPr>
-      </w:pPr>
-      <w:r>
-        <w:rPr>
-          <w:rFonts w:ascii="Times New Roman" w:hAnsi="Times New Roman" w:cs="Times New Roman"/>
-          <w:b/>
-          <w:sz w:val="24"/>
-          <w:szCs w:val="24"/>
-          <w:lang w:val="en-US"/>
-        </w:rPr>
-        <w:t>Workstations.</w:t>
+        <w:jc w:val="both"/>
+        <w:rPr>
+          <w:rFonts w:ascii="Times New Roman" w:hAnsi="Times New Roman" w:cs="Times New Roman"/>
+          <w:b/>
+          <w:sz w:val="24"/>
+          <w:szCs w:val="24"/>
+          <w:lang w:val="en-US"/>
+        </w:rPr>
+      </w:pPr>
+      <w:r>
+        <w:rPr>
+          <w:rFonts w:ascii="Times New Roman" w:hAnsi="Times New Roman" w:cs="Times New Roman"/>
+          <w:b/>
+          <w:sz w:val="24"/>
+          <w:szCs w:val="24"/>
+          <w:lang w:val="en-US"/>
+        </w:rPr>
+        <w:t>G</w:t>
+      </w:r>
+      <w:r>
+        <w:rPr>
+          <w:rFonts w:ascii="Times New Roman" w:hAnsi="Times New Roman" w:cs="Times New Roman"/>
+          <w:b/>
+          <w:sz w:val="24"/>
+          <w:szCs w:val="24"/>
+          <w:lang w:val="en-US"/>
+        </w:rPr>
+        <w:t xml:space="preserve">raphical programming: </w:t>
+      </w:r>
+      <w:r>
+        <w:rPr>
+          <w:rFonts w:ascii="Times New Roman" w:hAnsi="Times New Roman" w:cs="Times New Roman"/>
+          <w:sz w:val="24"/>
+          <w:szCs w:val="24"/>
+          <w:lang w:val="en-US"/>
+        </w:rPr>
+        <w:t>It</w:t>
+      </w:r>
+      <w:r>
+        <w:rPr>
+          <w:rFonts w:ascii="Times New Roman" w:hAnsi="Times New Roman" w:cs="Times New Roman"/>
+          <w:sz w:val="24"/>
+          <w:szCs w:val="24"/>
+          <w:lang w:val="en-US"/>
+        </w:rPr>
+        <w:t xml:space="preserve"> has proved to be essentially useless as a design-tool programmers draw flow charts after, not before, writing the programs they describe. </w:t>
+      </w:r>
+      <w:r>
+        <w:rPr>
+          <w:rFonts w:ascii="Times New Roman" w:hAnsi="Times New Roman" w:cs="Times New Roman"/>
+          <w:sz w:val="24"/>
+          <w:szCs w:val="24"/>
+          <w:lang w:val="en-US"/>
+        </w:rPr>
+        <w:t xml:space="preserve">No matter what we diagram, </w:t>
+      </w:r>
+      <w:r>
+        <w:rPr>
+          <w:rFonts w:ascii="Times New Roman" w:hAnsi="Times New Roman" w:cs="Times New Roman"/>
+          <w:sz w:val="24"/>
+          <w:szCs w:val="24"/>
+          <w:lang w:val="en-US"/>
+        </w:rPr>
+        <w:t xml:space="preserve">we feel only one dimension of the intricately interlocked software elephant. </w:t>
       </w:r>
     </w:p>
     <w:p>
       <w:pPr>
         <w:pStyle w:val="PargrafodaLista"/>
+        <w:numPr>
+          <w:ilvl w:val="0"/>
+          <w:numId w:val="2"/>
+        </w:numPr>
         <w:spacing w:line="276" w:lineRule="auto"/>
         <w:ind w:left="340"/>
         <w:jc w:val="both"/>
         <w:rPr>
           <w:rFonts w:ascii="Times New Roman" w:hAnsi="Times New Roman" w:cs="Times New Roman"/>
-          <w:sz w:val="24"/>
-          <w:szCs w:val="24"/>
-        </w:rPr>
-      </w:pPr>
+          <w:b/>
+          <w:sz w:val="24"/>
+          <w:szCs w:val="24"/>
+          <w:lang w:val="en-US"/>
+        </w:rPr>
+      </w:pPr>
+      <w:r>
+        <w:rPr>
+          <w:rFonts w:ascii="Times New Roman" w:hAnsi="Times New Roman" w:cs="Times New Roman"/>
+          <w:b/>
+          <w:sz w:val="24"/>
+          <w:szCs w:val="24"/>
+          <w:lang w:val="en-US"/>
+        </w:rPr>
+        <w:t>P</w:t>
+      </w:r>
+      <w:r>
+        <w:rPr>
+          <w:rFonts w:ascii="Times New Roman" w:hAnsi="Times New Roman" w:cs="Times New Roman"/>
+          <w:b/>
+          <w:sz w:val="24"/>
+          <w:szCs w:val="24"/>
+          <w:lang w:val="en-US"/>
+        </w:rPr>
+        <w:t xml:space="preserve">rogram verification: </w:t>
+      </w:r>
+      <w:r>
+        <w:rPr>
+          <w:rFonts w:ascii="Times New Roman" w:hAnsi="Times New Roman" w:cs="Times New Roman"/>
+          <w:sz w:val="24"/>
+          <w:szCs w:val="24"/>
+          <w:lang w:val="en-US"/>
+        </w:rPr>
+        <w:t>Program verification does</w:t>
+      </w:r>
+      <w:r>
+        <w:rPr>
+          <w:rFonts w:ascii="Times New Roman" w:hAnsi="Times New Roman" w:cs="Times New Roman"/>
+          <w:sz w:val="24"/>
+          <w:szCs w:val="24"/>
+          <w:lang w:val="en-US"/>
+        </w:rPr>
+        <w:t xml:space="preserve"> not mean error-proof programs, m</w:t>
+      </w:r>
+      <w:r>
+        <w:rPr>
+          <w:rFonts w:ascii="Times New Roman" w:hAnsi="Times New Roman" w:cs="Times New Roman"/>
+          <w:sz w:val="24"/>
+          <w:szCs w:val="24"/>
+          <w:lang w:val="en-US"/>
+        </w:rPr>
+        <w:t>athematical proof</w:t>
+      </w:r>
+      <w:r>
+        <w:rPr>
+          <w:rFonts w:ascii="Times New Roman" w:hAnsi="Times New Roman" w:cs="Times New Roman"/>
+          <w:sz w:val="24"/>
+          <w:szCs w:val="24"/>
+          <w:lang w:val="en-US"/>
+        </w:rPr>
+        <w:t>s also can be faulty. So while</w:t>
+      </w:r>
+      <w:r>
+        <w:rPr>
+          <w:rFonts w:ascii="Times New Roman" w:hAnsi="Times New Roman" w:cs="Times New Roman"/>
+          <w:sz w:val="24"/>
+          <w:szCs w:val="24"/>
+          <w:lang w:val="en-US"/>
+        </w:rPr>
+        <w:t xml:space="preserve"> verification might reduce the program-testing load, it cannot eliminate it.</w:t>
+      </w:r>
+    </w:p>
+    <w:p>
+      <w:pPr>
+        <w:pStyle w:val="PargrafodaLista"/>
+        <w:numPr>
+          <w:ilvl w:val="0"/>
+          <w:numId w:val="2"/>
+        </w:numPr>
+        <w:spacing w:line="276" w:lineRule="auto"/>
+        <w:ind w:left="340"/>
+        <w:jc w:val="both"/>
+        <w:rPr>
+          <w:rFonts w:ascii="Times New Roman" w:hAnsi="Times New Roman" w:cs="Times New Roman"/>
+          <w:b/>
+          <w:sz w:val="24"/>
+          <w:szCs w:val="24"/>
+          <w:lang w:val="en-US"/>
+        </w:rPr>
+      </w:pPr>
+      <w:r>
+        <w:rPr>
+          <w:rFonts w:ascii="Times New Roman" w:hAnsi="Times New Roman" w:cs="Times New Roman"/>
+          <w:b/>
+          <w:sz w:val="24"/>
+          <w:szCs w:val="24"/>
+          <w:lang w:val="en-US"/>
+        </w:rPr>
+        <w:t xml:space="preserve">Environments and tools: </w:t>
+      </w:r>
+      <w:r>
+        <w:rPr>
+          <w:rFonts w:ascii="Times New Roman" w:hAnsi="Times New Roman" w:cs="Times New Roman"/>
+          <w:sz w:val="24"/>
+          <w:szCs w:val="24"/>
+          <w:lang w:val="en-US"/>
+        </w:rPr>
+        <w:t>Language-specific smart editors are developments not yet widely used in practice,</w:t>
+      </w:r>
+      <w:r>
+        <w:rPr>
+          <w:rFonts w:ascii="Times New Roman" w:hAnsi="Times New Roman" w:cs="Times New Roman"/>
+          <w:sz w:val="24"/>
+          <w:szCs w:val="24"/>
+          <w:lang w:val="en-US"/>
+        </w:rPr>
+        <w:t xml:space="preserve"> </w:t>
+      </w:r>
+      <w:r>
+        <w:rPr>
+          <w:rFonts w:ascii="Times New Roman" w:hAnsi="Times New Roman" w:cs="Times New Roman"/>
+          <w:sz w:val="24"/>
+          <w:szCs w:val="24"/>
+          <w:lang w:val="en-US"/>
+        </w:rPr>
+        <w:t>but the most they promise is freedom from syntactic errors and simple semantic errors.</w:t>
+      </w:r>
+    </w:p>
+    <w:p>
+      <w:pPr>
+        <w:pStyle w:val="PargrafodaLista"/>
+        <w:numPr>
+          <w:ilvl w:val="0"/>
+          <w:numId w:val="2"/>
+        </w:numPr>
+        <w:spacing w:line="276" w:lineRule="auto"/>
+        <w:ind w:left="340"/>
+        <w:jc w:val="both"/>
+        <w:rPr>
+          <w:rFonts w:ascii="Times New Roman" w:hAnsi="Times New Roman" w:cs="Times New Roman"/>
+          <w:b/>
+          <w:sz w:val="24"/>
+          <w:szCs w:val="24"/>
+          <w:lang w:val="en-US"/>
+        </w:rPr>
+      </w:pPr>
+      <w:r>
+        <w:rPr>
+          <w:rFonts w:ascii="Times New Roman" w:hAnsi="Times New Roman" w:cs="Times New Roman"/>
+          <w:b/>
+          <w:sz w:val="24"/>
+          <w:szCs w:val="24"/>
+          <w:lang w:val="en-US"/>
+        </w:rPr>
+        <w:t>W</w:t>
+      </w:r>
+      <w:r>
+        <w:rPr>
+          <w:rFonts w:ascii="Times New Roman" w:hAnsi="Times New Roman" w:cs="Times New Roman"/>
+          <w:b/>
+          <w:sz w:val="24"/>
+          <w:szCs w:val="24"/>
+          <w:lang w:val="en-US"/>
+        </w:rPr>
+        <w:t xml:space="preserve">orkstations: </w:t>
+      </w:r>
       <w:r>
         <w:rPr>
           <w:rFonts w:ascii="Times New Roman" w:hAnsi="Times New Roman" w:cs="Times New Roman"/>
@@ -863,8 +846,8 @@
   <w:abstractNum w:abstractNumId="1" w15:restartNumberingAfterBreak="0">
     <w:nsid w:val="625779ED"/>
     <w:multiLevelType w:val="hybridMultilevel"/>
-    <w:tmpl w:val="95322C6C"/>
-    <w:lvl w:ilvl="0" w:tplc="0816000F">
+    <w:tmpl w:val="4D644E10"/>
+    <w:lvl w:ilvl="0" w:tplc="0AF0D602">
       <w:start w:val="1"/>
       <w:numFmt w:val="decimal"/>
       <w:lvlText w:val="%1."/>
@@ -874,6 +857,7 @@
       </w:pPr>
       <w:rPr>
         <w:rFonts w:hint="default"/>
+        <w:b/>
       </w:rPr>
     </w:lvl>
     <w:lvl w:ilvl="1" w:tplc="08160003">
@@ -1687,7 +1671,7 @@
 </file>
 
 <file path=customXml/itemProps1.xml><?xml version="1.0" encoding="utf-8"?>
-<ds:datastoreItem xmlns:ds="http://schemas.openxmlformats.org/officeDocument/2006/customXml" ds:itemID="{E232BEA8-DD60-48EF-A283-F34DD2A295A7}">
+<ds:datastoreItem xmlns:ds="http://schemas.openxmlformats.org/officeDocument/2006/customXml" ds:itemID="{BAC913B1-C5A4-45F4-A3BE-69387BC3CE47}">
   <ds:schemaRefs>
     <ds:schemaRef ds:uri="http://schemas.openxmlformats.org/officeDocument/2006/bibliography"/>
   </ds:schemaRefs>

</xml_diff>